<commit_message>
Fixed minor formatting error in PDP
</commit_message>
<xml_diff>
--- a/official/WCP52 Gain_Phase Project Development Plan.docx
+++ b/official/WCP52 Gain_Phase Project Development Plan.docx
@@ -137,6 +137,8 @@
       <w:pPr>
         <w:pStyle w:val="TextBody"/>
       </w:pPr>
+      <w:bookmarkStart w:id="0" w:name="_GoBack"/>
+      <w:bookmarkEnd w:id="0"/>
     </w:p>
     <w:p>
       <w:pPr>
@@ -219,8 +221,8 @@
         </w:rPr>
         <w:t>Thomas J. Watson School of Engineering and</w:t>
       </w:r>
-      <w:bookmarkStart w:id="0" w:name="_GoBack1"/>
-      <w:bookmarkEnd w:id="0"/>
+      <w:bookmarkStart w:id="1" w:name="_GoBack1"/>
+      <w:bookmarkEnd w:id="1"/>
       <w:r>
         <w:rPr>
           <w:b w:val="0"/>
@@ -4367,12 +4369,7 @@
         <w:pStyle w:val="Guidance"/>
       </w:pPr>
       <w:r>
-        <w:t xml:space="preserve">WCP: Read these planning document requirements carefully as a team, comparing interpretations. Some sections may not be applicable, some may have very easy </w:t>
-      </w:r>
-      <w:bookmarkStart w:id="1" w:name="_GoBack"/>
-      <w:bookmarkEnd w:id="1"/>
-      <w:r>
-        <w:t xml:space="preserve">answers, and some may use terminology you’ve never heard before. Think about how you’re actually going to do your project, then use this to help form a plan that you can work to for the rest of the academic year. With suitable revisions along the way, subject to Customer and Program Manager approval, of course. </w:t>
+        <w:t xml:space="preserve">WCP: Read these planning document requirements carefully as a team, comparing interpretations. Some sections may not be applicable, some may have very easy answers, and some may use terminology you’ve never heard before. Think about how you’re actually going to do your project, then use this to help form a plan that you can work to for the rest of the academic year. With suitable revisions along the way, subject to Customer and Program Manager approval, of course. </w:t>
       </w:r>
     </w:p>
     <w:p>
@@ -4953,14 +4950,27 @@
       <w:r>
         <w:t xml:space="preserve">Figure </w:t>
       </w:r>
-      <w:fldSimple w:instr=" SEQ Figure \* ARABIC ">
-        <w:r>
-          <w:rPr>
-            <w:noProof/>
-          </w:rPr>
-          <w:t>1</w:t>
-        </w:r>
-      </w:fldSimple>
+      <w:r>
+        <w:fldChar w:fldCharType="begin"/>
+      </w:r>
+      <w:r>
+        <w:instrText xml:space="preserve"> SEQ Figure \* ARABIC </w:instrText>
+      </w:r>
+      <w:r>
+        <w:fldChar w:fldCharType="separate"/>
+      </w:r>
+      <w:r>
+        <w:rPr>
+          <w:noProof/>
+        </w:rPr>
+        <w:t>1</w:t>
+      </w:r>
+      <w:r>
+        <w:rPr>
+          <w:noProof/>
+        </w:rPr>
+        <w:fldChar w:fldCharType="end"/>
+      </w:r>
       <w:r>
         <w:t>: Gain/Phase Analyzer Context Diagram</w:t>
       </w:r>
@@ -5197,14 +5207,27 @@
       <w:r>
         <w:t xml:space="preserve">Figure </w:t>
       </w:r>
-      <w:fldSimple w:instr=" SEQ Figure \* ARABIC ">
-        <w:r>
-          <w:rPr>
-            <w:noProof/>
-          </w:rPr>
-          <w:t>2</w:t>
-        </w:r>
-      </w:fldSimple>
+      <w:r>
+        <w:fldChar w:fldCharType="begin"/>
+      </w:r>
+      <w:r>
+        <w:instrText xml:space="preserve"> SEQ Figure \* ARABIC </w:instrText>
+      </w:r>
+      <w:r>
+        <w:fldChar w:fldCharType="separate"/>
+      </w:r>
+      <w:r>
+        <w:rPr>
+          <w:noProof/>
+        </w:rPr>
+        <w:t>2</w:t>
+      </w:r>
+      <w:r>
+        <w:rPr>
+          <w:noProof/>
+        </w:rPr>
+        <w:fldChar w:fldCharType="end"/>
+      </w:r>
       <w:r>
         <w:t>: Gain/Phase Analyzer System Diagram</w:t>
       </w:r>
@@ -7603,27 +7626,14 @@
       <w:r>
         <w:t xml:space="preserve">Figure </w:t>
       </w:r>
-      <w:r>
-        <w:fldChar w:fldCharType="begin"/>
-      </w:r>
-      <w:r>
-        <w:instrText xml:space="preserve"> SEQ Figure \* ARABIC </w:instrText>
-      </w:r>
-      <w:r>
-        <w:fldChar w:fldCharType="separate"/>
-      </w:r>
-      <w:r>
-        <w:rPr>
-          <w:noProof/>
-        </w:rPr>
-        <w:t>3</w:t>
-      </w:r>
-      <w:r>
-        <w:rPr>
-          <w:noProof/>
-        </w:rPr>
-        <w:fldChar w:fldCharType="end"/>
-      </w:r>
+      <w:fldSimple w:instr=" SEQ Figure \* ARABIC ">
+        <w:r>
+          <w:rPr>
+            <w:noProof/>
+          </w:rPr>
+          <w:t>3</w:t>
+        </w:r>
+      </w:fldSimple>
       <w:r>
         <w:t>: Top-level Gantt chart, Fall</w:t>
       </w:r>
@@ -7689,27 +7699,14 @@
       <w:r>
         <w:t xml:space="preserve">Figure </w:t>
       </w:r>
-      <w:r>
-        <w:fldChar w:fldCharType="begin"/>
-      </w:r>
-      <w:r>
-        <w:instrText xml:space="preserve"> SEQ Figure \* ARABIC </w:instrText>
-      </w:r>
-      <w:r>
-        <w:fldChar w:fldCharType="separate"/>
-      </w:r>
-      <w:r>
-        <w:rPr>
-          <w:noProof/>
-        </w:rPr>
-        <w:t>4</w:t>
-      </w:r>
-      <w:r>
-        <w:rPr>
-          <w:noProof/>
-        </w:rPr>
-        <w:fldChar w:fldCharType="end"/>
-      </w:r>
+      <w:fldSimple w:instr=" SEQ Figure \* ARABIC ">
+        <w:r>
+          <w:rPr>
+            <w:noProof/>
+          </w:rPr>
+          <w:t>4</w:t>
+        </w:r>
+      </w:fldSimple>
       <w:r>
         <w:t>: Top-level Gantt chart, Spring</w:t>
       </w:r>
@@ -9504,27 +9501,14 @@
       <w:r>
         <w:t xml:space="preserve">Figure </w:t>
       </w:r>
-      <w:r>
-        <w:fldChar w:fldCharType="begin"/>
-      </w:r>
-      <w:r>
-        <w:instrText xml:space="preserve"> SEQ Figure \* ARABIC </w:instrText>
-      </w:r>
-      <w:r>
-        <w:fldChar w:fldCharType="separate"/>
-      </w:r>
-      <w:r>
-        <w:rPr>
-          <w:noProof/>
-        </w:rPr>
-        <w:t>5</w:t>
-      </w:r>
-      <w:r>
-        <w:rPr>
-          <w:noProof/>
-        </w:rPr>
-        <w:fldChar w:fldCharType="end"/>
-      </w:r>
+      <w:fldSimple w:instr=" SEQ Figure \* ARABIC ">
+        <w:r>
+          <w:rPr>
+            <w:noProof/>
+          </w:rPr>
+          <w:t>5</w:t>
+        </w:r>
+      </w:fldSimple>
       <w:r>
         <w:t xml:space="preserve">: </w:t>
       </w:r>
@@ -9597,27 +9581,14 @@
       <w:r>
         <w:t xml:space="preserve">Figure </w:t>
       </w:r>
-      <w:r>
-        <w:fldChar w:fldCharType="begin"/>
-      </w:r>
-      <w:r>
-        <w:instrText xml:space="preserve"> SEQ Figure \* ARABIC </w:instrText>
-      </w:r>
-      <w:r>
-        <w:fldChar w:fldCharType="separate"/>
-      </w:r>
-      <w:r>
-        <w:rPr>
-          <w:noProof/>
-        </w:rPr>
-        <w:t>6</w:t>
-      </w:r>
-      <w:r>
-        <w:rPr>
-          <w:noProof/>
-        </w:rPr>
-        <w:fldChar w:fldCharType="end"/>
-      </w:r>
+      <w:fldSimple w:instr=" SEQ Figure \* ARABIC ">
+        <w:r>
+          <w:rPr>
+            <w:noProof/>
+          </w:rPr>
+          <w:t>6</w:t>
+        </w:r>
+      </w:fldSimple>
       <w:r>
         <w:t>: Detailed Spring Schedule</w:t>
       </w:r>
@@ -9660,26 +9631,11 @@
 
 <file path=word/footer1.xml><?xml version="1.0" encoding="utf-8"?>
 <w:ftr xmlns:wpc="http://schemas.microsoft.com/office/word/2010/wordprocessingCanvas" xmlns:mc="http://schemas.openxmlformats.org/markup-compatibility/2006" xmlns:o="urn:schemas-microsoft-com:office:office" xmlns:r="http://schemas.openxmlformats.org/officeDocument/2006/relationships" xmlns:m="http://schemas.openxmlformats.org/officeDocument/2006/math" xmlns:v="urn:schemas-microsoft-com:vml" xmlns:wp14="http://schemas.microsoft.com/office/word/2010/wordprocessingDrawing" xmlns:wp="http://schemas.openxmlformats.org/drawingml/2006/wordprocessingDrawing" xmlns:w10="urn:schemas-microsoft-com:office:word" xmlns:w="http://schemas.openxmlformats.org/wordprocessingml/2006/main" xmlns:w14="http://schemas.microsoft.com/office/word/2010/wordml" xmlns:wpg="http://schemas.microsoft.com/office/word/2010/wordprocessingGroup" xmlns:wpi="http://schemas.microsoft.com/office/word/2010/wordprocessingInk" xmlns:wne="http://schemas.microsoft.com/office/word/2006/wordml" xmlns:wps="http://schemas.microsoft.com/office/word/2010/wordprocessingShape" mc:Ignorable="w14 wp14">
-  <w:sdt>
-    <w:sdtPr>
-      <w:id w:val="969169713"/>
-      <w:placeholder>
-        <w:docPart w:val="2B379C48233A4263B49D8F4757744B49"/>
-      </w:placeholder>
-      <w:temporary/>
-      <w:showingPlcHdr/>
-    </w:sdtPr>
-    <w:sdtContent>
-      <w:p>
-        <w:pPr>
-          <w:pStyle w:val="Footer"/>
-        </w:pPr>
-        <w:r>
-          <w:t>[Type text]</w:t>
-        </w:r>
-      </w:p>
-    </w:sdtContent>
-  </w:sdt>
+  <w:p>
+    <w:pPr>
+      <w:pStyle w:val="Footer"/>
+    </w:pPr>
+  </w:p>
   <w:p>
     <w:pPr>
       <w:pStyle w:val="Footer"/>
@@ -9708,7 +9664,7 @@
       <w:rPr>
         <w:noProof/>
       </w:rPr>
-      <w:t>4</w:t>
+      <w:t>19</w:t>
     </w:r>
     <w:r>
       <w:rPr>
@@ -12928,583 +12884,6 @@
     </w:pPr>
   </w:style>
 </w:styles>
-</file>
-
-<file path=word/glossary/document.xml><?xml version="1.0" encoding="utf-8"?>
-<w:glossaryDocument xmlns:wpc="http://schemas.microsoft.com/office/word/2010/wordprocessingCanvas" xmlns:mc="http://schemas.openxmlformats.org/markup-compatibility/2006" xmlns:o="urn:schemas-microsoft-com:office:office" xmlns:r="http://schemas.openxmlformats.org/officeDocument/2006/relationships" xmlns:m="http://schemas.openxmlformats.org/officeDocument/2006/math" xmlns:v="urn:schemas-microsoft-com:vml" xmlns:wp14="http://schemas.microsoft.com/office/word/2010/wordprocessingDrawing" xmlns:wp="http://schemas.openxmlformats.org/drawingml/2006/wordprocessingDrawing" xmlns:w10="urn:schemas-microsoft-com:office:word" xmlns:w="http://schemas.openxmlformats.org/wordprocessingml/2006/main" xmlns:w14="http://schemas.microsoft.com/office/word/2010/wordml" xmlns:wpg="http://schemas.microsoft.com/office/word/2010/wordprocessingGroup" xmlns:wpi="http://schemas.microsoft.com/office/word/2010/wordprocessingInk" xmlns:wne="http://schemas.microsoft.com/office/word/2006/wordml" xmlns:wps="http://schemas.microsoft.com/office/word/2010/wordprocessingShape" mc:Ignorable="w14 wp14">
-  <w:docParts>
-    <w:docPart>
-      <w:docPartPr>
-        <w:name w:val="2B379C48233A4263B49D8F4757744B49"/>
-        <w:category>
-          <w:name w:val="General"/>
-          <w:gallery w:val="placeholder"/>
-        </w:category>
-        <w:types>
-          <w:type w:val="bbPlcHdr"/>
-        </w:types>
-        <w:behaviors>
-          <w:behavior w:val="content"/>
-        </w:behaviors>
-        <w:guid w:val="{00A84B57-634B-4904-AB59-CBFD20001193}"/>
-      </w:docPartPr>
-      <w:docPartBody>
-        <w:p>
-          <w:pPr>
-            <w:pStyle w:val="2B379C48233A4263B49D8F4757744B49"/>
-          </w:pPr>
-          <w:r>
-            <w:t>[Type text]</w:t>
-          </w:r>
-        </w:p>
-      </w:docPartBody>
-    </w:docPart>
-  </w:docParts>
-</w:glossaryDocument>
-</file>
-
-<file path=word/glossary/fontTable.xml><?xml version="1.0" encoding="utf-8"?>
-<w:fonts xmlns:mc="http://schemas.openxmlformats.org/markup-compatibility/2006" xmlns:r="http://schemas.openxmlformats.org/officeDocument/2006/relationships" xmlns:w="http://schemas.openxmlformats.org/wordprocessingml/2006/main" xmlns:w14="http://schemas.microsoft.com/office/word/2010/wordml" mc:Ignorable="w14">
-  <w:font w:name="Times New Roman">
-    <w:panose1 w:val="02020603050405020304"/>
-    <w:charset w:val="00"/>
-    <w:family w:val="roman"/>
-    <w:pitch w:val="variable"/>
-    <w:sig w:usb0="E0002AFF" w:usb1="C0007841" w:usb2="00000009" w:usb3="00000000" w:csb0="000001FF" w:csb1="00000000"/>
-  </w:font>
-  <w:font w:name="Symbol">
-    <w:panose1 w:val="05050102010706020507"/>
-    <w:charset w:val="02"/>
-    <w:family w:val="roman"/>
-    <w:pitch w:val="variable"/>
-    <w:sig w:usb0="00000000" w:usb1="10000000" w:usb2="00000000" w:usb3="00000000" w:csb0="80000000" w:csb1="00000000"/>
-  </w:font>
-  <w:font w:name="OpenSymbol">
-    <w:altName w:val="Arial Unicode MS"/>
-    <w:charset w:val="02"/>
-    <w:family w:val="auto"/>
-    <w:pitch w:val="default"/>
-  </w:font>
-  <w:font w:name="Cambria">
-    <w:panose1 w:val="02040503050406030204"/>
-    <w:charset w:val="00"/>
-    <w:family w:val="roman"/>
-    <w:pitch w:val="variable"/>
-    <w:sig w:usb0="E00002FF" w:usb1="400004FF" w:usb2="00000000" w:usb3="00000000" w:csb0="0000019F" w:csb1="00000000"/>
-  </w:font>
-  <w:font w:name="Calibri">
-    <w:panose1 w:val="020F0502020204030204"/>
-    <w:charset w:val="00"/>
-    <w:family w:val="swiss"/>
-    <w:pitch w:val="variable"/>
-    <w:sig w:usb0="E00002FF" w:usb1="4000ACFF" w:usb2="00000001" w:usb3="00000000" w:csb0="0000019F" w:csb1="00000000"/>
-  </w:font>
-  <w:font w:name="Times">
-    <w:altName w:val="Times New Roman"/>
-    <w:panose1 w:val="00000000000000000000"/>
-    <w:charset w:val="00"/>
-    <w:family w:val="auto"/>
-    <w:notTrueType/>
-    <w:pitch w:val="variable"/>
-    <w:sig w:usb0="00000003" w:usb1="00000000" w:usb2="00000000" w:usb3="00000000" w:csb0="00000001" w:csb1="00000000"/>
-  </w:font>
-  <w:font w:name="Arial">
-    <w:panose1 w:val="020B0604020202020204"/>
-    <w:charset w:val="00"/>
-    <w:family w:val="swiss"/>
-    <w:pitch w:val="variable"/>
-    <w:sig w:usb0="E0002AFF" w:usb1="C0007843" w:usb2="00000009" w:usb3="00000000" w:csb0="000001FF" w:csb1="00000000"/>
-  </w:font>
-  <w:font w:name="Liberation Sans">
-    <w:altName w:val="Arial"/>
-    <w:panose1 w:val="020B0604020202020204"/>
-    <w:charset w:val="00"/>
-    <w:family w:val="swiss"/>
-    <w:pitch w:val="variable"/>
-    <w:sig w:usb0="E0000AFF" w:usb1="500078FF" w:usb2="00000021" w:usb3="00000000" w:csb0="000001BF" w:csb1="00000000"/>
-  </w:font>
-  <w:font w:name="FZSongS-Extended(SIP)">
-    <w:panose1 w:val="03000509000000000000"/>
-    <w:charset w:val="86"/>
-    <w:family w:val="script"/>
-    <w:pitch w:val="fixed"/>
-    <w:sig w:usb0="00000003" w:usb1="0A0E0800" w:usb2="00000016" w:usb3="00000000" w:csb0="00040001" w:csb1="00000000"/>
-  </w:font>
-  <w:font w:name="Mangal">
-    <w:panose1 w:val="02040503050203030202"/>
-    <w:charset w:val="00"/>
-    <w:family w:val="roman"/>
-    <w:pitch w:val="variable"/>
-    <w:sig w:usb0="00008003" w:usb1="00000000" w:usb2="00000000" w:usb3="00000000" w:csb0="00000001" w:csb1="00000000"/>
-  </w:font>
-  <w:font w:name="MS Minngs">
-    <w:panose1 w:val="00000000000000000000"/>
-    <w:charset w:val="00"/>
-    <w:family w:val="roman"/>
-    <w:notTrueType/>
-    <w:pitch w:val="default"/>
-  </w:font>
-  <w:font w:name="Inconsolata">
-    <w:charset w:val="01"/>
-    <w:family w:val="roman"/>
-    <w:pitch w:val="variable"/>
-  </w:font>
-  <w:font w:name="Tahoma">
-    <w:panose1 w:val="020B0604030504040204"/>
-    <w:charset w:val="00"/>
-    <w:family w:val="swiss"/>
-    <w:pitch w:val="variable"/>
-    <w:sig w:usb0="800022EF" w:usb1="C000205A" w:usb2="00000008" w:usb3="00000000" w:csb0="00000057" w:csb1="00000000"/>
-  </w:font>
-</w:fonts>
-</file>
-
-<file path=word/glossary/settings.xml><?xml version="1.0" encoding="utf-8"?>
-<w:settings xmlns:mc="http://schemas.openxmlformats.org/markup-compatibility/2006" xmlns:o="urn:schemas-microsoft-com:office:office" xmlns:r="http://schemas.openxmlformats.org/officeDocument/2006/relationships" xmlns:m="http://schemas.openxmlformats.org/officeDocument/2006/math" xmlns:v="urn:schemas-microsoft-com:vml" xmlns:w10="urn:schemas-microsoft-com:office:word" xmlns:w="http://schemas.openxmlformats.org/wordprocessingml/2006/main" xmlns:w14="http://schemas.microsoft.com/office/word/2010/wordml" xmlns:sl="http://schemas.openxmlformats.org/schemaLibrary/2006/main" mc:Ignorable="w14">
-  <w:view w:val="normal"/>
-  <w:defaultTabStop w:val="720"/>
-  <w:characterSpacingControl w:val="doNotCompress"/>
-  <w:compat>
-    <w:useFELayout/>
-    <w:compatSetting w:name="compatibilityMode" w:uri="http://schemas.microsoft.com/office/word" w:val="14"/>
-    <w:compatSetting w:name="overrideTableStyleFontSizeAndJustification" w:uri="http://schemas.microsoft.com/office/word" w:val="1"/>
-    <w:compatSetting w:name="enableOpenTypeFeatures" w:uri="http://schemas.microsoft.com/office/word" w:val="1"/>
-    <w:compatSetting w:name="doNotFlipMirrorIndents" w:uri="http://schemas.microsoft.com/office/word" w:val="1"/>
-  </w:compat>
-  <w:rsids>
-    <w:rsidRoot w:val="006B345F"/>
-    <w:rsid w:val="006B345F"/>
-    <w:rsid w:val="009B38FD"/>
-  </w:rsids>
-  <m:mathPr>
-    <m:mathFont m:val="Cambria Math"/>
-    <m:brkBin m:val="before"/>
-    <m:brkBinSub m:val="--"/>
-    <m:smallFrac m:val="0"/>
-    <m:dispDef/>
-    <m:lMargin m:val="0"/>
-    <m:rMargin m:val="0"/>
-    <m:defJc m:val="centerGroup"/>
-    <m:wrapIndent m:val="1440"/>
-    <m:intLim m:val="subSup"/>
-    <m:naryLim m:val="undOvr"/>
-  </m:mathPr>
-  <w:themeFontLang w:val="en-US" w:eastAsia="x-none" w:bidi="x-none"/>
-  <w:clrSchemeMapping w:bg1="light1" w:t1="dark1" w:bg2="light2" w:t2="dark2" w:accent1="accent1" w:accent2="accent2" w:accent3="accent3" w:accent4="accent4" w:accent5="accent5" w:accent6="accent6" w:hyperlink="hyperlink" w:followedHyperlink="followedHyperlink"/>
-  <w:decimalSymbol w:val="."/>
-  <w:listSeparator w:val=","/>
-</w:settings>
-</file>
-
-<file path=word/glossary/styles.xml><?xml version="1.0" encoding="utf-8"?>
-<w:styles xmlns:mc="http://schemas.openxmlformats.org/markup-compatibility/2006" xmlns:r="http://schemas.openxmlformats.org/officeDocument/2006/relationships" xmlns:w="http://schemas.openxmlformats.org/wordprocessingml/2006/main" xmlns:w14="http://schemas.microsoft.com/office/word/2010/wordml" mc:Ignorable="w14">
-  <w:docDefaults>
-    <w:rPrDefault>
-      <w:rPr>
-        <w:rFonts w:asciiTheme="minorHAnsi" w:eastAsiaTheme="minorEastAsia" w:hAnsiTheme="minorHAnsi" w:cstheme="minorBidi"/>
-        <w:sz w:val="22"/>
-        <w:szCs w:val="22"/>
-        <w:lang w:val="en-US" w:eastAsia="en-US" w:bidi="ar-SA"/>
-      </w:rPr>
-    </w:rPrDefault>
-    <w:pPrDefault>
-      <w:pPr>
-        <w:spacing w:after="200" w:line="276" w:lineRule="auto"/>
-      </w:pPr>
-    </w:pPrDefault>
-  </w:docDefaults>
-  <w:latentStyles w:defLockedState="0" w:defUIPriority="99" w:defSemiHidden="1" w:defUnhideWhenUsed="1" w:defQFormat="0" w:count="267">
-    <w:lsdException w:name="Normal" w:semiHidden="0" w:uiPriority="0" w:unhideWhenUsed="0" w:qFormat="1"/>
-    <w:lsdException w:name="heading 1" w:semiHidden="0" w:uiPriority="9" w:unhideWhenUsed="0" w:qFormat="1"/>
-    <w:lsdException w:name="heading 2" w:uiPriority="9" w:qFormat="1"/>
-    <w:lsdException w:name="heading 3" w:uiPriority="9" w:qFormat="1"/>
-    <w:lsdException w:name="heading 4" w:uiPriority="9" w:qFormat="1"/>
-    <w:lsdException w:name="heading 5" w:uiPriority="9" w:qFormat="1"/>
-    <w:lsdException w:name="heading 6" w:uiPriority="9" w:qFormat="1"/>
-    <w:lsdException w:name="heading 7" w:uiPriority="9" w:qFormat="1"/>
-    <w:lsdException w:name="heading 8" w:uiPriority="9" w:qFormat="1"/>
-    <w:lsdException w:name="heading 9" w:uiPriority="9" w:qFormat="1"/>
-    <w:lsdException w:name="toc 1" w:uiPriority="39"/>
-    <w:lsdException w:name="toc 2" w:uiPriority="39"/>
-    <w:lsdException w:name="toc 3" w:uiPriority="39"/>
-    <w:lsdException w:name="toc 4" w:uiPriority="39"/>
-    <w:lsdException w:name="toc 5" w:uiPriority="39"/>
-    <w:lsdException w:name="toc 6" w:uiPriority="39"/>
-    <w:lsdException w:name="toc 7" w:uiPriority="39"/>
-    <w:lsdException w:name="toc 8" w:uiPriority="39"/>
-    <w:lsdException w:name="toc 9" w:uiPriority="39"/>
-    <w:lsdException w:name="caption" w:uiPriority="35" w:qFormat="1"/>
-    <w:lsdException w:name="Title" w:semiHidden="0" w:uiPriority="10" w:unhideWhenUsed="0" w:qFormat="1"/>
-    <w:lsdException w:name="Default Paragraph Font" w:uiPriority="1"/>
-    <w:lsdException w:name="Subtitle" w:semiHidden="0" w:uiPriority="11" w:unhideWhenUsed="0" w:qFormat="1"/>
-    <w:lsdException w:name="Strong" w:semiHidden="0" w:uiPriority="22" w:unhideWhenUsed="0" w:qFormat="1"/>
-    <w:lsdException w:name="Emphasis" w:semiHidden="0" w:uiPriority="20" w:unhideWhenUsed="0" w:qFormat="1"/>
-    <w:lsdException w:name="Table Grid" w:semiHidden="0" w:uiPriority="59" w:unhideWhenUsed="0"/>
-    <w:lsdException w:name="Placeholder Text" w:unhideWhenUsed="0"/>
-    <w:lsdException w:name="No Spacing" w:semiHidden="0" w:uiPriority="1" w:unhideWhenUsed="0" w:qFormat="1"/>
-    <w:lsdException w:name="Light Shading" w:semiHidden="0" w:uiPriority="60" w:unhideWhenUsed="0"/>
-    <w:lsdException w:name="Light List" w:semiHidden="0" w:uiPriority="61" w:unhideWhenUsed="0"/>
-    <w:lsdException w:name="Light Grid" w:semiHidden="0" w:uiPriority="62" w:unhideWhenUsed="0"/>
-    <w:lsdException w:name="Medium Shading 1" w:semiHidden="0" w:uiPriority="63" w:unhideWhenUsed="0"/>
-    <w:lsdException w:name="Medium Shading 2" w:semiHidden="0" w:uiPriority="64" w:unhideWhenUsed="0"/>
-    <w:lsdException w:name="Medium List 1" w:semiHidden="0" w:uiPriority="65" w:unhideWhenUsed="0"/>
-    <w:lsdException w:name="Medium List 2" w:semiHidden="0" w:uiPriority="66" w:unhideWhenUsed="0"/>
-    <w:lsdException w:name="Medium Grid 1" w:semiHidden="0" w:uiPriority="67" w:unhideWhenUsed="0"/>
-    <w:lsdException w:name="Medium Grid 2" w:semiHidden="0" w:uiPriority="68" w:unhideWhenUsed="0"/>
-    <w:lsdException w:name="Medium Grid 3" w:semiHidden="0" w:uiPriority="69" w:unhideWhenUsed="0"/>
-    <w:lsdException w:name="Dark List" w:semiHidden="0" w:uiPriority="70" w:unhideWhenUsed="0"/>
-    <w:lsdException w:name="Colorful Shading" w:semiHidden="0" w:uiPriority="71" w:unhideWhenUsed="0"/>
-    <w:lsdException w:name="Colorful List" w:semiHidden="0" w:uiPriority="72" w:unhideWhenUsed="0"/>
-    <w:lsdException w:name="Colorful Grid" w:semiHidden="0" w:uiPriority="73" w:unhideWhenUsed="0"/>
-    <w:lsdException w:name="Light Shading Accent 1" w:semiHidden="0" w:uiPriority="60" w:unhideWhenUsed="0"/>
-    <w:lsdException w:name="Light List Accent 1" w:semiHidden="0" w:uiPriority="61" w:unhideWhenUsed="0"/>
-    <w:lsdException w:name="Light Grid Accent 1" w:semiHidden="0" w:uiPriority="62" w:unhideWhenUsed="0"/>
-    <w:lsdException w:name="Medium Shading 1 Accent 1" w:semiHidden="0" w:uiPriority="63" w:unhideWhenUsed="0"/>
-    <w:lsdException w:name="Medium Shading 2 Accent 1" w:semiHidden="0" w:uiPriority="64" w:unhideWhenUsed="0"/>
-    <w:lsdException w:name="Medium List 1 Accent 1" w:semiHidden="0" w:uiPriority="65" w:unhideWhenUsed="0"/>
-    <w:lsdException w:name="Revision" w:unhideWhenUsed="0"/>
-    <w:lsdException w:name="List Paragraph" w:semiHidden="0" w:uiPriority="34" w:unhideWhenUsed="0" w:qFormat="1"/>
-    <w:lsdException w:name="Quote" w:semiHidden="0" w:uiPriority="29" w:unhideWhenUsed="0" w:qFormat="1"/>
-    <w:lsdException w:name="Intense Quote" w:semiHidden="0" w:uiPriority="30" w:unhideWhenUsed="0" w:qFormat="1"/>
-    <w:lsdException w:name="Medium List 2 Accent 1" w:semiHidden="0" w:uiPriority="66" w:unhideWhenUsed="0"/>
-    <w:lsdException w:name="Medium Grid 1 Accent 1" w:semiHidden="0" w:uiPriority="67" w:unhideWhenUsed="0"/>
-    <w:lsdException w:name="Medium Grid 2 Accent 1" w:semiHidden="0" w:uiPriority="68" w:unhideWhenUsed="0"/>
-    <w:lsdException w:name="Medium Grid 3 Accent 1" w:semiHidden="0" w:uiPriority="69" w:unhideWhenUsed="0"/>
-    <w:lsdException w:name="Dark List Accent 1" w:semiHidden="0" w:uiPriority="70" w:unhideWhenUsed="0"/>
-    <w:lsdException w:name="Colorful Shading Accent 1" w:semiHidden="0" w:uiPriority="71" w:unhideWhenUsed="0"/>
-    <w:lsdException w:name="Colorful List Accent 1" w:semiHidden="0" w:uiPriority="72" w:unhideWhenUsed="0"/>
-    <w:lsdException w:name="Colorful Grid Accent 1" w:semiHidden="0" w:uiPriority="73" w:unhideWhenUsed="0"/>
-    <w:lsdException w:name="Light Shading Accent 2" w:semiHidden="0" w:uiPriority="60" w:unhideWhenUsed="0"/>
-    <w:lsdException w:name="Light List Accent 2" w:semiHidden="0" w:uiPriority="61" w:unhideWhenUsed="0"/>
-    <w:lsdException w:name="Light Grid Accent 2" w:semiHidden="0" w:uiPriority="62" w:unhideWhenUsed="0"/>
-    <w:lsdException w:name="Medium Shading 1 Accent 2" w:semiHidden="0" w:uiPriority="63" w:unhideWhenUsed="0"/>
-    <w:lsdException w:name="Medium Shading 2 Accent 2" w:semiHidden="0" w:uiPriority="64" w:unhideWhenUsed="0"/>
-    <w:lsdException w:name="Medium List 1 Accent 2" w:semiHidden="0" w:uiPriority="65" w:unhideWhenUsed="0"/>
-    <w:lsdException w:name="Medium List 2 Accent 2" w:semiHidden="0" w:uiPriority="66" w:unhideWhenUsed="0"/>
-    <w:lsdException w:name="Medium Grid 1 Accent 2" w:semiHidden="0" w:uiPriority="67" w:unhideWhenUsed="0"/>
-    <w:lsdException w:name="Medium Grid 2 Accent 2" w:semiHidden="0" w:uiPriority="68" w:unhideWhenUsed="0"/>
-    <w:lsdException w:name="Medium Grid 3 Accent 2" w:semiHidden="0" w:uiPriority="69" w:unhideWhenUsed="0"/>
-    <w:lsdException w:name="Dark List Accent 2" w:semiHidden="0" w:uiPriority="70" w:unhideWhenUsed="0"/>
-    <w:lsdException w:name="Colorful Shading Accent 2" w:semiHidden="0" w:uiPriority="71" w:unhideWhenUsed="0"/>
-    <w:lsdException w:name="Colorful List Accent 2" w:semiHidden="0" w:uiPriority="72" w:unhideWhenUsed="0"/>
-    <w:lsdException w:name="Colorful Grid Accent 2" w:semiHidden="0" w:uiPriority="73" w:unhideWhenUsed="0"/>
-    <w:lsdException w:name="Light Shading Accent 3" w:semiHidden="0" w:uiPriority="60" w:unhideWhenUsed="0"/>
-    <w:lsdException w:name="Light List Accent 3" w:semiHidden="0" w:uiPriority="61" w:unhideWhenUsed="0"/>
-    <w:lsdException w:name="Light Grid Accent 3" w:semiHidden="0" w:uiPriority="62" w:unhideWhenUsed="0"/>
-    <w:lsdException w:name="Medium Shading 1 Accent 3" w:semiHidden="0" w:uiPriority="63" w:unhideWhenUsed="0"/>
-    <w:lsdException w:name="Medium Shading 2 Accent 3" w:semiHidden="0" w:uiPriority="64" w:unhideWhenUsed="0"/>
-    <w:lsdException w:name="Medium List 1 Accent 3" w:semiHidden="0" w:uiPriority="65" w:unhideWhenUsed="0"/>
-    <w:lsdException w:name="Medium List 2 Accent 3" w:semiHidden="0" w:uiPriority="66" w:unhideWhenUsed="0"/>
-    <w:lsdException w:name="Medium Grid 1 Accent 3" w:semiHidden="0" w:uiPriority="67" w:unhideWhenUsed="0"/>
-    <w:lsdException w:name="Medium Grid 2 Accent 3" w:semiHidden="0" w:uiPriority="68" w:unhideWhenUsed="0"/>
-    <w:lsdException w:name="Medium Grid 3 Accent 3" w:semiHidden="0" w:uiPriority="69" w:unhideWhenUsed="0"/>
-    <w:lsdException w:name="Dark List Accent 3" w:semiHidden="0" w:uiPriority="70" w:unhideWhenUsed="0"/>
-    <w:lsdException w:name="Colorful Shading Accent 3" w:semiHidden="0" w:uiPriority="71" w:unhideWhenUsed="0"/>
-    <w:lsdException w:name="Colorful List Accent 3" w:semiHidden="0" w:uiPriority="72" w:unhideWhenUsed="0"/>
-    <w:lsdException w:name="Colorful Grid Accent 3" w:semiHidden="0" w:uiPriority="73" w:unhideWhenUsed="0"/>
-    <w:lsdException w:name="Light Shading Accent 4" w:semiHidden="0" w:uiPriority="60" w:unhideWhenUsed="0"/>
-    <w:lsdException w:name="Light List Accent 4" w:semiHidden="0" w:uiPriority="61" w:unhideWhenUsed="0"/>
-    <w:lsdException w:name="Light Grid Accent 4" w:semiHidden="0" w:uiPriority="62" w:unhideWhenUsed="0"/>
-    <w:lsdException w:name="Medium Shading 1 Accent 4" w:semiHidden="0" w:uiPriority="63" w:unhideWhenUsed="0"/>
-    <w:lsdException w:name="Medium Shading 2 Accent 4" w:semiHidden="0" w:uiPriority="64" w:unhideWhenUsed="0"/>
-    <w:lsdException w:name="Medium List 1 Accent 4" w:semiHidden="0" w:uiPriority="65" w:unhideWhenUsed="0"/>
-    <w:lsdException w:name="Medium List 2 Accent 4" w:semiHidden="0" w:uiPriority="66" w:unhideWhenUsed="0"/>
-    <w:lsdException w:name="Medium Grid 1 Accent 4" w:semiHidden="0" w:uiPriority="67" w:unhideWhenUsed="0"/>
-    <w:lsdException w:name="Medium Grid 2 Accent 4" w:semiHidden="0" w:uiPriority="68" w:unhideWhenUsed="0"/>
-    <w:lsdException w:name="Medium Grid 3 Accent 4" w:semiHidden="0" w:uiPriority="69" w:unhideWhenUsed="0"/>
-    <w:lsdException w:name="Dark List Accent 4" w:semiHidden="0" w:uiPriority="70" w:unhideWhenUsed="0"/>
-    <w:lsdException w:name="Colorful Shading Accent 4" w:semiHidden="0" w:uiPriority="71" w:unhideWhenUsed="0"/>
-    <w:lsdException w:name="Colorful List Accent 4" w:semiHidden="0" w:uiPriority="72" w:unhideWhenUsed="0"/>
-    <w:lsdException w:name="Colorful Grid Accent 4" w:semiHidden="0" w:uiPriority="73" w:unhideWhenUsed="0"/>
-    <w:lsdException w:name="Light Shading Accent 5" w:semiHidden="0" w:uiPriority="60" w:unhideWhenUsed="0"/>
-    <w:lsdException w:name="Light List Accent 5" w:semiHidden="0" w:uiPriority="61" w:unhideWhenUsed="0"/>
-    <w:lsdException w:name="Light Grid Accent 5" w:semiHidden="0" w:uiPriority="62" w:unhideWhenUsed="0"/>
-    <w:lsdException w:name="Medium Shading 1 Accent 5" w:semiHidden="0" w:uiPriority="63" w:unhideWhenUsed="0"/>
-    <w:lsdException w:name="Medium Shading 2 Accent 5" w:semiHidden="0" w:uiPriority="64" w:unhideWhenUsed="0"/>
-    <w:lsdException w:name="Medium List 1 Accent 5" w:semiHidden="0" w:uiPriority="65" w:unhideWhenUsed="0"/>
-    <w:lsdException w:name="Medium List 2 Accent 5" w:semiHidden="0" w:uiPriority="66" w:unhideWhenUsed="0"/>
-    <w:lsdException w:name="Medium Grid 1 Accent 5" w:semiHidden="0" w:uiPriority="67" w:unhideWhenUsed="0"/>
-    <w:lsdException w:name="Medium Grid 2 Accent 5" w:semiHidden="0" w:uiPriority="68" w:unhideWhenUsed="0"/>
-    <w:lsdException w:name="Medium Grid 3 Accent 5" w:semiHidden="0" w:uiPriority="69" w:unhideWhenUsed="0"/>
-    <w:lsdException w:name="Dark List Accent 5" w:semiHidden="0" w:uiPriority="70" w:unhideWhenUsed="0"/>
-    <w:lsdException w:name="Colorful Shading Accent 5" w:semiHidden="0" w:uiPriority="71" w:unhideWhenUsed="0"/>
-    <w:lsdException w:name="Colorful List Accent 5" w:semiHidden="0" w:uiPriority="72" w:unhideWhenUsed="0"/>
-    <w:lsdException w:name="Colorful Grid Accent 5" w:semiHidden="0" w:uiPriority="73" w:unhideWhenUsed="0"/>
-    <w:lsdException w:name="Light Shading Accent 6" w:semiHidden="0" w:uiPriority="60" w:unhideWhenUsed="0"/>
-    <w:lsdException w:name="Light List Accent 6" w:semiHidden="0" w:uiPriority="61" w:unhideWhenUsed="0"/>
-    <w:lsdException w:name="Light Grid Accent 6" w:semiHidden="0" w:uiPriority="62" w:unhideWhenUsed="0"/>
-    <w:lsdException w:name="Medium Shading 1 Accent 6" w:semiHidden="0" w:uiPriority="63" w:unhideWhenUsed="0"/>
-    <w:lsdException w:name="Medium Shading 2 Accent 6" w:semiHidden="0" w:uiPriority="64" w:unhideWhenUsed="0"/>
-    <w:lsdException w:name="Medium List 1 Accent 6" w:semiHidden="0" w:uiPriority="65" w:unhideWhenUsed="0"/>
-    <w:lsdException w:name="Medium List 2 Accent 6" w:semiHidden="0" w:uiPriority="66" w:unhideWhenUsed="0"/>
-    <w:lsdException w:name="Medium Grid 1 Accent 6" w:semiHidden="0" w:uiPriority="67" w:unhideWhenUsed="0"/>
-    <w:lsdException w:name="Medium Grid 2 Accent 6" w:semiHidden="0" w:uiPriority="68" w:unhideWhenUsed="0"/>
-    <w:lsdException w:name="Medium Grid 3 Accent 6" w:semiHidden="0" w:uiPriority="69" w:unhideWhenUsed="0"/>
-    <w:lsdException w:name="Dark List Accent 6" w:semiHidden="0" w:uiPriority="70" w:unhideWhenUsed="0"/>
-    <w:lsdException w:name="Colorful Shading Accent 6" w:semiHidden="0" w:uiPriority="71" w:unhideWhenUsed="0"/>
-    <w:lsdException w:name="Colorful List Accent 6" w:semiHidden="0" w:uiPriority="72" w:unhideWhenUsed="0"/>
-    <w:lsdException w:name="Colorful Grid Accent 6" w:semiHidden="0" w:uiPriority="73" w:unhideWhenUsed="0"/>
-    <w:lsdException w:name="Subtle Emphasis" w:semiHidden="0" w:uiPriority="19" w:unhideWhenUsed="0" w:qFormat="1"/>
-    <w:lsdException w:name="Intense Emphasis" w:semiHidden="0" w:uiPriority="21" w:unhideWhenUsed="0" w:qFormat="1"/>
-    <w:lsdException w:name="Subtle Reference" w:semiHidden="0" w:uiPriority="31" w:unhideWhenUsed="0" w:qFormat="1"/>
-    <w:lsdException w:name="Intense Reference" w:semiHidden="0" w:uiPriority="32" w:unhideWhenUsed="0" w:qFormat="1"/>
-    <w:lsdException w:name="Book Title" w:semiHidden="0" w:uiPriority="33" w:unhideWhenUsed="0" w:qFormat="1"/>
-    <w:lsdException w:name="Bibliography" w:uiPriority="37"/>
-    <w:lsdException w:name="TOC Heading" w:uiPriority="39" w:qFormat="1"/>
-  </w:latentStyles>
-  <w:style w:type="paragraph" w:default="1" w:styleId="Normal">
-    <w:name w:val="Normal"/>
-    <w:qFormat/>
-  </w:style>
-  <w:style w:type="character" w:default="1" w:styleId="DefaultParagraphFont">
-    <w:name w:val="Default Paragraph Font"/>
-    <w:uiPriority w:val="1"/>
-    <w:semiHidden/>
-    <w:unhideWhenUsed/>
-  </w:style>
-  <w:style w:type="table" w:default="1" w:styleId="TableNormal">
-    <w:name w:val="Normal Table"/>
-    <w:uiPriority w:val="99"/>
-    <w:semiHidden/>
-    <w:unhideWhenUsed/>
-    <w:tblPr>
-      <w:tblInd w:w="0" w:type="dxa"/>
-      <w:tblCellMar>
-        <w:top w:w="0" w:type="dxa"/>
-        <w:left w:w="108" w:type="dxa"/>
-        <w:bottom w:w="0" w:type="dxa"/>
-        <w:right w:w="108" w:type="dxa"/>
-      </w:tblCellMar>
-    </w:tblPr>
-  </w:style>
-  <w:style w:type="numbering" w:default="1" w:styleId="NoList">
-    <w:name w:val="No List"/>
-    <w:uiPriority w:val="99"/>
-    <w:semiHidden/>
-    <w:unhideWhenUsed/>
-  </w:style>
-  <w:style w:type="paragraph" w:customStyle="1" w:styleId="6B90390F0512492E9BD51016C3A7EF40">
-    <w:name w:val="6B90390F0512492E9BD51016C3A7EF40"/>
-    <w:rsid w:val="006B345F"/>
-  </w:style>
-  <w:style w:type="paragraph" w:customStyle="1" w:styleId="2B379C48233A4263B49D8F4757744B49">
-    <w:name w:val="2B379C48233A4263B49D8F4757744B49"/>
-    <w:rsid w:val="006B345F"/>
-  </w:style>
-  <w:style w:type="paragraph" w:customStyle="1" w:styleId="3275705C4C134E8ABE34670E6017622C">
-    <w:name w:val="3275705C4C134E8ABE34670E6017622C"/>
-    <w:rsid w:val="006B345F"/>
-  </w:style>
-</w:styles>
-</file>
-
-<file path=word/glossary/stylesWithEffects.xml><?xml version="1.0" encoding="utf-8"?>
-<w:styles xmlns:wpc="http://schemas.microsoft.com/office/word/2010/wordprocessingCanvas" xmlns:mc="http://schemas.openxmlformats.org/markup-compatibility/2006" xmlns:o="urn:schemas-microsoft-com:office:office" xmlns:r="http://schemas.openxmlformats.org/officeDocument/2006/relationships" xmlns:m="http://schemas.openxmlformats.org/officeDocument/2006/math" xmlns:v="urn:schemas-microsoft-com:vml" xmlns:wp14="http://schemas.microsoft.com/office/word/2010/wordprocessingDrawing" xmlns:wp="http://schemas.openxmlformats.org/drawingml/2006/wordprocessingDrawing" xmlns:w10="urn:schemas-microsoft-com:office:word" xmlns:w="http://schemas.openxmlformats.org/wordprocessingml/2006/main" xmlns:w14="http://schemas.microsoft.com/office/word/2010/wordml" xmlns:wpg="http://schemas.microsoft.com/office/word/2010/wordprocessingGroup" xmlns:wpi="http://schemas.microsoft.com/office/word/2010/wordprocessingInk" xmlns:wne="http://schemas.microsoft.com/office/word/2006/wordml" xmlns:wps="http://schemas.microsoft.com/office/word/2010/wordprocessingShape" mc:Ignorable="w14 wp14">
-  <w:docDefaults>
-    <w:rPrDefault>
-      <w:rPr>
-        <w:rFonts w:asciiTheme="minorHAnsi" w:eastAsiaTheme="minorEastAsia" w:hAnsiTheme="minorHAnsi" w:cstheme="minorBidi"/>
-        <w:sz w:val="22"/>
-        <w:szCs w:val="22"/>
-        <w:lang w:val="en-US" w:eastAsia="en-US" w:bidi="ar-SA"/>
-      </w:rPr>
-    </w:rPrDefault>
-    <w:pPrDefault>
-      <w:pPr>
-        <w:spacing w:after="200" w:line="276" w:lineRule="auto"/>
-      </w:pPr>
-    </w:pPrDefault>
-  </w:docDefaults>
-  <w:latentStyles w:defLockedState="0" w:defUIPriority="99" w:defSemiHidden="1" w:defUnhideWhenUsed="1" w:defQFormat="0" w:count="267">
-    <w:lsdException w:name="Normal" w:semiHidden="0" w:uiPriority="0" w:unhideWhenUsed="0" w:qFormat="1"/>
-    <w:lsdException w:name="heading 1" w:semiHidden="0" w:uiPriority="9" w:unhideWhenUsed="0" w:qFormat="1"/>
-    <w:lsdException w:name="heading 2" w:uiPriority="9" w:qFormat="1"/>
-    <w:lsdException w:name="heading 3" w:uiPriority="9" w:qFormat="1"/>
-    <w:lsdException w:name="heading 4" w:uiPriority="9" w:qFormat="1"/>
-    <w:lsdException w:name="heading 5" w:uiPriority="9" w:qFormat="1"/>
-    <w:lsdException w:name="heading 6" w:uiPriority="9" w:qFormat="1"/>
-    <w:lsdException w:name="heading 7" w:uiPriority="9" w:qFormat="1"/>
-    <w:lsdException w:name="heading 8" w:uiPriority="9" w:qFormat="1"/>
-    <w:lsdException w:name="heading 9" w:uiPriority="9" w:qFormat="1"/>
-    <w:lsdException w:name="toc 1" w:uiPriority="39"/>
-    <w:lsdException w:name="toc 2" w:uiPriority="39"/>
-    <w:lsdException w:name="toc 3" w:uiPriority="39"/>
-    <w:lsdException w:name="toc 4" w:uiPriority="39"/>
-    <w:lsdException w:name="toc 5" w:uiPriority="39"/>
-    <w:lsdException w:name="toc 6" w:uiPriority="39"/>
-    <w:lsdException w:name="toc 7" w:uiPriority="39"/>
-    <w:lsdException w:name="toc 8" w:uiPriority="39"/>
-    <w:lsdException w:name="toc 9" w:uiPriority="39"/>
-    <w:lsdException w:name="caption" w:uiPriority="35" w:qFormat="1"/>
-    <w:lsdException w:name="Title" w:semiHidden="0" w:uiPriority="10" w:unhideWhenUsed="0" w:qFormat="1"/>
-    <w:lsdException w:name="Default Paragraph Font" w:uiPriority="1"/>
-    <w:lsdException w:name="Subtitle" w:semiHidden="0" w:uiPriority="11" w:unhideWhenUsed="0" w:qFormat="1"/>
-    <w:lsdException w:name="Strong" w:semiHidden="0" w:uiPriority="22" w:unhideWhenUsed="0" w:qFormat="1"/>
-    <w:lsdException w:name="Emphasis" w:semiHidden="0" w:uiPriority="20" w:unhideWhenUsed="0" w:qFormat="1"/>
-    <w:lsdException w:name="Table Grid" w:semiHidden="0" w:uiPriority="59" w:unhideWhenUsed="0"/>
-    <w:lsdException w:name="Placeholder Text" w:unhideWhenUsed="0"/>
-    <w:lsdException w:name="No Spacing" w:semiHidden="0" w:uiPriority="1" w:unhideWhenUsed="0" w:qFormat="1"/>
-    <w:lsdException w:name="Light Shading" w:semiHidden="0" w:uiPriority="60" w:unhideWhenUsed="0"/>
-    <w:lsdException w:name="Light List" w:semiHidden="0" w:uiPriority="61" w:unhideWhenUsed="0"/>
-    <w:lsdException w:name="Light Grid" w:semiHidden="0" w:uiPriority="62" w:unhideWhenUsed="0"/>
-    <w:lsdException w:name="Medium Shading 1" w:semiHidden="0" w:uiPriority="63" w:unhideWhenUsed="0"/>
-    <w:lsdException w:name="Medium Shading 2" w:semiHidden="0" w:uiPriority="64" w:unhideWhenUsed="0"/>
-    <w:lsdException w:name="Medium List 1" w:semiHidden="0" w:uiPriority="65" w:unhideWhenUsed="0"/>
-    <w:lsdException w:name="Medium List 2" w:semiHidden="0" w:uiPriority="66" w:unhideWhenUsed="0"/>
-    <w:lsdException w:name="Medium Grid 1" w:semiHidden="0" w:uiPriority="67" w:unhideWhenUsed="0"/>
-    <w:lsdException w:name="Medium Grid 2" w:semiHidden="0" w:uiPriority="68" w:unhideWhenUsed="0"/>
-    <w:lsdException w:name="Medium Grid 3" w:semiHidden="0" w:uiPriority="69" w:unhideWhenUsed="0"/>
-    <w:lsdException w:name="Dark List" w:semiHidden="0" w:uiPriority="70" w:unhideWhenUsed="0"/>
-    <w:lsdException w:name="Colorful Shading" w:semiHidden="0" w:uiPriority="71" w:unhideWhenUsed="0"/>
-    <w:lsdException w:name="Colorful List" w:semiHidden="0" w:uiPriority="72" w:unhideWhenUsed="0"/>
-    <w:lsdException w:name="Colorful Grid" w:semiHidden="0" w:uiPriority="73" w:unhideWhenUsed="0"/>
-    <w:lsdException w:name="Light Shading Accent 1" w:semiHidden="0" w:uiPriority="60" w:unhideWhenUsed="0"/>
-    <w:lsdException w:name="Light List Accent 1" w:semiHidden="0" w:uiPriority="61" w:unhideWhenUsed="0"/>
-    <w:lsdException w:name="Light Grid Accent 1" w:semiHidden="0" w:uiPriority="62" w:unhideWhenUsed="0"/>
-    <w:lsdException w:name="Medium Shading 1 Accent 1" w:semiHidden="0" w:uiPriority="63" w:unhideWhenUsed="0"/>
-    <w:lsdException w:name="Medium Shading 2 Accent 1" w:semiHidden="0" w:uiPriority="64" w:unhideWhenUsed="0"/>
-    <w:lsdException w:name="Medium List 1 Accent 1" w:semiHidden="0" w:uiPriority="65" w:unhideWhenUsed="0"/>
-    <w:lsdException w:name="Revision" w:unhideWhenUsed="0"/>
-    <w:lsdException w:name="List Paragraph" w:semiHidden="0" w:uiPriority="34" w:unhideWhenUsed="0" w:qFormat="1"/>
-    <w:lsdException w:name="Quote" w:semiHidden="0" w:uiPriority="29" w:unhideWhenUsed="0" w:qFormat="1"/>
-    <w:lsdException w:name="Intense Quote" w:semiHidden="0" w:uiPriority="30" w:unhideWhenUsed="0" w:qFormat="1"/>
-    <w:lsdException w:name="Medium List 2 Accent 1" w:semiHidden="0" w:uiPriority="66" w:unhideWhenUsed="0"/>
-    <w:lsdException w:name="Medium Grid 1 Accent 1" w:semiHidden="0" w:uiPriority="67" w:unhideWhenUsed="0"/>
-    <w:lsdException w:name="Medium Grid 2 Accent 1" w:semiHidden="0" w:uiPriority="68" w:unhideWhenUsed="0"/>
-    <w:lsdException w:name="Medium Grid 3 Accent 1" w:semiHidden="0" w:uiPriority="69" w:unhideWhenUsed="0"/>
-    <w:lsdException w:name="Dark List Accent 1" w:semiHidden="0" w:uiPriority="70" w:unhideWhenUsed="0"/>
-    <w:lsdException w:name="Colorful Shading Accent 1" w:semiHidden="0" w:uiPriority="71" w:unhideWhenUsed="0"/>
-    <w:lsdException w:name="Colorful List Accent 1" w:semiHidden="0" w:uiPriority="72" w:unhideWhenUsed="0"/>
-    <w:lsdException w:name="Colorful Grid Accent 1" w:semiHidden="0" w:uiPriority="73" w:unhideWhenUsed="0"/>
-    <w:lsdException w:name="Light Shading Accent 2" w:semiHidden="0" w:uiPriority="60" w:unhideWhenUsed="0"/>
-    <w:lsdException w:name="Light List Accent 2" w:semiHidden="0" w:uiPriority="61" w:unhideWhenUsed="0"/>
-    <w:lsdException w:name="Light Grid Accent 2" w:semiHidden="0" w:uiPriority="62" w:unhideWhenUsed="0"/>
-    <w:lsdException w:name="Medium Shading 1 Accent 2" w:semiHidden="0" w:uiPriority="63" w:unhideWhenUsed="0"/>
-    <w:lsdException w:name="Medium Shading 2 Accent 2" w:semiHidden="0" w:uiPriority="64" w:unhideWhenUsed="0"/>
-    <w:lsdException w:name="Medium List 1 Accent 2" w:semiHidden="0" w:uiPriority="65" w:unhideWhenUsed="0"/>
-    <w:lsdException w:name="Medium List 2 Accent 2" w:semiHidden="0" w:uiPriority="66" w:unhideWhenUsed="0"/>
-    <w:lsdException w:name="Medium Grid 1 Accent 2" w:semiHidden="0" w:uiPriority="67" w:unhideWhenUsed="0"/>
-    <w:lsdException w:name="Medium Grid 2 Accent 2" w:semiHidden="0" w:uiPriority="68" w:unhideWhenUsed="0"/>
-    <w:lsdException w:name="Medium Grid 3 Accent 2" w:semiHidden="0" w:uiPriority="69" w:unhideWhenUsed="0"/>
-    <w:lsdException w:name="Dark List Accent 2" w:semiHidden="0" w:uiPriority="70" w:unhideWhenUsed="0"/>
-    <w:lsdException w:name="Colorful Shading Accent 2" w:semiHidden="0" w:uiPriority="71" w:unhideWhenUsed="0"/>
-    <w:lsdException w:name="Colorful List Accent 2" w:semiHidden="0" w:uiPriority="72" w:unhideWhenUsed="0"/>
-    <w:lsdException w:name="Colorful Grid Accent 2" w:semiHidden="0" w:uiPriority="73" w:unhideWhenUsed="0"/>
-    <w:lsdException w:name="Light Shading Accent 3" w:semiHidden="0" w:uiPriority="60" w:unhideWhenUsed="0"/>
-    <w:lsdException w:name="Light List Accent 3" w:semiHidden="0" w:uiPriority="61" w:unhideWhenUsed="0"/>
-    <w:lsdException w:name="Light Grid Accent 3" w:semiHidden="0" w:uiPriority="62" w:unhideWhenUsed="0"/>
-    <w:lsdException w:name="Medium Shading 1 Accent 3" w:semiHidden="0" w:uiPriority="63" w:unhideWhenUsed="0"/>
-    <w:lsdException w:name="Medium Shading 2 Accent 3" w:semiHidden="0" w:uiPriority="64" w:unhideWhenUsed="0"/>
-    <w:lsdException w:name="Medium List 1 Accent 3" w:semiHidden="0" w:uiPriority="65" w:unhideWhenUsed="0"/>
-    <w:lsdException w:name="Medium List 2 Accent 3" w:semiHidden="0" w:uiPriority="66" w:unhideWhenUsed="0"/>
-    <w:lsdException w:name="Medium Grid 1 Accent 3" w:semiHidden="0" w:uiPriority="67" w:unhideWhenUsed="0"/>
-    <w:lsdException w:name="Medium Grid 2 Accent 3" w:semiHidden="0" w:uiPriority="68" w:unhideWhenUsed="0"/>
-    <w:lsdException w:name="Medium Grid 3 Accent 3" w:semiHidden="0" w:uiPriority="69" w:unhideWhenUsed="0"/>
-    <w:lsdException w:name="Dark List Accent 3" w:semiHidden="0" w:uiPriority="70" w:unhideWhenUsed="0"/>
-    <w:lsdException w:name="Colorful Shading Accent 3" w:semiHidden="0" w:uiPriority="71" w:unhideWhenUsed="0"/>
-    <w:lsdException w:name="Colorful List Accent 3" w:semiHidden="0" w:uiPriority="72" w:unhideWhenUsed="0"/>
-    <w:lsdException w:name="Colorful Grid Accent 3" w:semiHidden="0" w:uiPriority="73" w:unhideWhenUsed="0"/>
-    <w:lsdException w:name="Light Shading Accent 4" w:semiHidden="0" w:uiPriority="60" w:unhideWhenUsed="0"/>
-    <w:lsdException w:name="Light List Accent 4" w:semiHidden="0" w:uiPriority="61" w:unhideWhenUsed="0"/>
-    <w:lsdException w:name="Light Grid Accent 4" w:semiHidden="0" w:uiPriority="62" w:unhideWhenUsed="0"/>
-    <w:lsdException w:name="Medium Shading 1 Accent 4" w:semiHidden="0" w:uiPriority="63" w:unhideWhenUsed="0"/>
-    <w:lsdException w:name="Medium Shading 2 Accent 4" w:semiHidden="0" w:uiPriority="64" w:unhideWhenUsed="0"/>
-    <w:lsdException w:name="Medium List 1 Accent 4" w:semiHidden="0" w:uiPriority="65" w:unhideWhenUsed="0"/>
-    <w:lsdException w:name="Medium List 2 Accent 4" w:semiHidden="0" w:uiPriority="66" w:unhideWhenUsed="0"/>
-    <w:lsdException w:name="Medium Grid 1 Accent 4" w:semiHidden="0" w:uiPriority="67" w:unhideWhenUsed="0"/>
-    <w:lsdException w:name="Medium Grid 2 Accent 4" w:semiHidden="0" w:uiPriority="68" w:unhideWhenUsed="0"/>
-    <w:lsdException w:name="Medium Grid 3 Accent 4" w:semiHidden="0" w:uiPriority="69" w:unhideWhenUsed="0"/>
-    <w:lsdException w:name="Dark List Accent 4" w:semiHidden="0" w:uiPriority="70" w:unhideWhenUsed="0"/>
-    <w:lsdException w:name="Colorful Shading Accent 4" w:semiHidden="0" w:uiPriority="71" w:unhideWhenUsed="0"/>
-    <w:lsdException w:name="Colorful List Accent 4" w:semiHidden="0" w:uiPriority="72" w:unhideWhenUsed="0"/>
-    <w:lsdException w:name="Colorful Grid Accent 4" w:semiHidden="0" w:uiPriority="73" w:unhideWhenUsed="0"/>
-    <w:lsdException w:name="Light Shading Accent 5" w:semiHidden="0" w:uiPriority="60" w:unhideWhenUsed="0"/>
-    <w:lsdException w:name="Light List Accent 5" w:semiHidden="0" w:uiPriority="61" w:unhideWhenUsed="0"/>
-    <w:lsdException w:name="Light Grid Accent 5" w:semiHidden="0" w:uiPriority="62" w:unhideWhenUsed="0"/>
-    <w:lsdException w:name="Medium Shading 1 Accent 5" w:semiHidden="0" w:uiPriority="63" w:unhideWhenUsed="0"/>
-    <w:lsdException w:name="Medium Shading 2 Accent 5" w:semiHidden="0" w:uiPriority="64" w:unhideWhenUsed="0"/>
-    <w:lsdException w:name="Medium List 1 Accent 5" w:semiHidden="0" w:uiPriority="65" w:unhideWhenUsed="0"/>
-    <w:lsdException w:name="Medium List 2 Accent 5" w:semiHidden="0" w:uiPriority="66" w:unhideWhenUsed="0"/>
-    <w:lsdException w:name="Medium Grid 1 Accent 5" w:semiHidden="0" w:uiPriority="67" w:unhideWhenUsed="0"/>
-    <w:lsdException w:name="Medium Grid 2 Accent 5" w:semiHidden="0" w:uiPriority="68" w:unhideWhenUsed="0"/>
-    <w:lsdException w:name="Medium Grid 3 Accent 5" w:semiHidden="0" w:uiPriority="69" w:unhideWhenUsed="0"/>
-    <w:lsdException w:name="Dark List Accent 5" w:semiHidden="0" w:uiPriority="70" w:unhideWhenUsed="0"/>
-    <w:lsdException w:name="Colorful Shading Accent 5" w:semiHidden="0" w:uiPriority="71" w:unhideWhenUsed="0"/>
-    <w:lsdException w:name="Colorful List Accent 5" w:semiHidden="0" w:uiPriority="72" w:unhideWhenUsed="0"/>
-    <w:lsdException w:name="Colorful Grid Accent 5" w:semiHidden="0" w:uiPriority="73" w:unhideWhenUsed="0"/>
-    <w:lsdException w:name="Light Shading Accent 6" w:semiHidden="0" w:uiPriority="60" w:unhideWhenUsed="0"/>
-    <w:lsdException w:name="Light List Accent 6" w:semiHidden="0" w:uiPriority="61" w:unhideWhenUsed="0"/>
-    <w:lsdException w:name="Light Grid Accent 6" w:semiHidden="0" w:uiPriority="62" w:unhideWhenUsed="0"/>
-    <w:lsdException w:name="Medium Shading 1 Accent 6" w:semiHidden="0" w:uiPriority="63" w:unhideWhenUsed="0"/>
-    <w:lsdException w:name="Medium Shading 2 Accent 6" w:semiHidden="0" w:uiPriority="64" w:unhideWhenUsed="0"/>
-    <w:lsdException w:name="Medium List 1 Accent 6" w:semiHidden="0" w:uiPriority="65" w:unhideWhenUsed="0"/>
-    <w:lsdException w:name="Medium List 2 Accent 6" w:semiHidden="0" w:uiPriority="66" w:unhideWhenUsed="0"/>
-    <w:lsdException w:name="Medium Grid 1 Accent 6" w:semiHidden="0" w:uiPriority="67" w:unhideWhenUsed="0"/>
-    <w:lsdException w:name="Medium Grid 2 Accent 6" w:semiHidden="0" w:uiPriority="68" w:unhideWhenUsed="0"/>
-    <w:lsdException w:name="Medium Grid 3 Accent 6" w:semiHidden="0" w:uiPriority="69" w:unhideWhenUsed="0"/>
-    <w:lsdException w:name="Dark List Accent 6" w:semiHidden="0" w:uiPriority="70" w:unhideWhenUsed="0"/>
-    <w:lsdException w:name="Colorful Shading Accent 6" w:semiHidden="0" w:uiPriority="71" w:unhideWhenUsed="0"/>
-    <w:lsdException w:name="Colorful List Accent 6" w:semiHidden="0" w:uiPriority="72" w:unhideWhenUsed="0"/>
-    <w:lsdException w:name="Colorful Grid Accent 6" w:semiHidden="0" w:uiPriority="73" w:unhideWhenUsed="0"/>
-    <w:lsdException w:name="Subtle Emphasis" w:semiHidden="0" w:uiPriority="19" w:unhideWhenUsed="0" w:qFormat="1"/>
-    <w:lsdException w:name="Intense Emphasis" w:semiHidden="0" w:uiPriority="21" w:unhideWhenUsed="0" w:qFormat="1"/>
-    <w:lsdException w:name="Subtle Reference" w:semiHidden="0" w:uiPriority="31" w:unhideWhenUsed="0" w:qFormat="1"/>
-    <w:lsdException w:name="Intense Reference" w:semiHidden="0" w:uiPriority="32" w:unhideWhenUsed="0" w:qFormat="1"/>
-    <w:lsdException w:name="Book Title" w:semiHidden="0" w:uiPriority="33" w:unhideWhenUsed="0" w:qFormat="1"/>
-    <w:lsdException w:name="Bibliography" w:uiPriority="37"/>
-    <w:lsdException w:name="TOC Heading" w:uiPriority="39" w:qFormat="1"/>
-  </w:latentStyles>
-  <w:style w:type="paragraph" w:default="1" w:styleId="Normal">
-    <w:name w:val="Normal"/>
-    <w:qFormat/>
-  </w:style>
-  <w:style w:type="character" w:default="1" w:styleId="DefaultParagraphFont">
-    <w:name w:val="Default Paragraph Font"/>
-    <w:uiPriority w:val="1"/>
-    <w:semiHidden/>
-    <w:unhideWhenUsed/>
-  </w:style>
-  <w:style w:type="table" w:default="1" w:styleId="TableNormal">
-    <w:name w:val="Normal Table"/>
-    <w:uiPriority w:val="99"/>
-    <w:semiHidden/>
-    <w:unhideWhenUsed/>
-    <w:tblPr>
-      <w:tblInd w:w="0" w:type="dxa"/>
-      <w:tblCellMar>
-        <w:top w:w="0" w:type="dxa"/>
-        <w:left w:w="108" w:type="dxa"/>
-        <w:bottom w:w="0" w:type="dxa"/>
-        <w:right w:w="108" w:type="dxa"/>
-      </w:tblCellMar>
-    </w:tblPr>
-  </w:style>
-  <w:style w:type="numbering" w:default="1" w:styleId="NoList">
-    <w:name w:val="No List"/>
-    <w:uiPriority w:val="99"/>
-    <w:semiHidden/>
-    <w:unhideWhenUsed/>
-  </w:style>
-  <w:style w:type="paragraph" w:customStyle="1" w:styleId="6B90390F0512492E9BD51016C3A7EF40">
-    <w:name w:val="6B90390F0512492E9BD51016C3A7EF40"/>
-    <w:rsid w:val="006B345F"/>
-  </w:style>
-  <w:style w:type="paragraph" w:customStyle="1" w:styleId="2B379C48233A4263B49D8F4757744B49">
-    <w:name w:val="2B379C48233A4263B49D8F4757744B49"/>
-    <w:rsid w:val="006B345F"/>
-  </w:style>
-  <w:style w:type="paragraph" w:customStyle="1" w:styleId="3275705C4C134E8ABE34670E6017622C">
-    <w:name w:val="3275705C4C134E8ABE34670E6017622C"/>
-    <w:rsid w:val="006B345F"/>
-  </w:style>
-</w:styles>
-</file>
-
-<file path=word/glossary/webSettings.xml><?xml version="1.0" encoding="utf-8"?>
-<w:webSettings xmlns:mc="http://schemas.openxmlformats.org/markup-compatibility/2006" xmlns:r="http://schemas.openxmlformats.org/officeDocument/2006/relationships" xmlns:w="http://schemas.openxmlformats.org/wordprocessingml/2006/main" xmlns:w14="http://schemas.microsoft.com/office/word/2010/wordml" mc:Ignorable="w14">
-  <w:optimizeForBrowser/>
-  <w:allowPNG/>
-</w:webSettings>
 </file>
 
 <file path=word/theme/theme1.xml><?xml version="1.0" encoding="utf-8"?>
@@ -13832,7 +13211,7 @@
 </file>
 
 <file path=customXml/itemProps1.xml><?xml version="1.0" encoding="utf-8"?>
-<ds:datastoreItem xmlns:ds="http://schemas.openxmlformats.org/officeDocument/2006/customXml" ds:itemID="{6A01DCA3-9484-494B-8A94-FE8FA0B1A794}">
+<ds:datastoreItem xmlns:ds="http://schemas.openxmlformats.org/officeDocument/2006/customXml" ds:itemID="{F0580A30-5126-483B-9BE2-BF470CF7E276}">
   <ds:schemaRefs>
     <ds:schemaRef ds:uri="http://schemas.openxmlformats.org/officeDocument/2006/bibliography"/>
   </ds:schemaRefs>

</xml_diff>

<commit_message>
Fixed more PRS errors
</commit_message>
<xml_diff>
--- a/official/WCP52 Gain_Phase Project Development Plan.docx
+++ b/official/WCP52 Gain_Phase Project Development Plan.docx
@@ -59,8 +59,13 @@
         <w:pStyle w:val="Subtitle"/>
       </w:pPr>
       <w:r>
-        <w:t>Sponsor: Professor Kyle Temkin</w:t>
-      </w:r>
+        <w:t xml:space="preserve">Sponsor: Professor Kyle </w:t>
+      </w:r>
+      <w:proofErr w:type="spellStart"/>
+      <w:r>
+        <w:t>Temkin</w:t>
+      </w:r>
+      <w:proofErr w:type="spellEnd"/>
     </w:p>
     <w:p>
       <w:pPr>
@@ -106,15 +111,36 @@
         <w:pStyle w:val="Subtitle"/>
       </w:pPr>
       <w:r>
-        <w:t>Christopher Pavlina, Lead, EE</w:t>
+        <w:t xml:space="preserve">Christopher </w:t>
+      </w:r>
+      <w:proofErr w:type="spellStart"/>
+      <w:r>
+        <w:t>Pavlina</w:t>
+      </w:r>
+      <w:proofErr w:type="spellEnd"/>
+      <w:r>
+        <w:t>, Lead, EE</w:t>
       </w:r>
     </w:p>
     <w:p>
       <w:pPr>
         <w:pStyle w:val="Subtitle"/>
       </w:pPr>
-      <w:r>
-        <w:t>Kaidi Xu, EE</w:t>
+      <w:proofErr w:type="spellStart"/>
+      <w:r>
+        <w:t>Kaidi</w:t>
+      </w:r>
+      <w:proofErr w:type="spellEnd"/>
+      <w:r>
+        <w:t xml:space="preserve"> </w:t>
+      </w:r>
+      <w:proofErr w:type="spellStart"/>
+      <w:r>
+        <w:t>Xu</w:t>
+      </w:r>
+      <w:proofErr w:type="spellEnd"/>
+      <w:r>
+        <w:t>, EE</w:t>
       </w:r>
     </w:p>
     <w:p>
@@ -137,16 +163,19 @@
       <w:pPr>
         <w:pStyle w:val="TextBody"/>
       </w:pPr>
-      <w:bookmarkStart w:id="0" w:name="_GoBack"/>
-      <w:bookmarkEnd w:id="0"/>
     </w:p>
     <w:p>
       <w:pPr>
         <w:pStyle w:val="Subtitle"/>
       </w:pPr>
       <w:r>
-        <w:t>Faculty Advisor: Professor Kyle Temkin</w:t>
-      </w:r>
+        <w:t xml:space="preserve">Faculty Advisor: Professor Kyle </w:t>
+      </w:r>
+      <w:proofErr w:type="spellStart"/>
+      <w:r>
+        <w:t>Temkin</w:t>
+      </w:r>
+      <w:proofErr w:type="spellEnd"/>
     </w:p>
     <w:p>
       <w:pPr>
@@ -190,6 +219,7 @@
           <w:sz w:val="24"/>
         </w:rPr>
       </w:pPr>
+      <w:proofErr w:type="gramStart"/>
       <w:r>
         <w:rPr>
           <w:b w:val="0"/>
@@ -197,6 +227,7 @@
         </w:rPr>
         <w:t>Submitted in partial fulfillment of EECE 487-488 / ME 493-494 requirements.</w:t>
       </w:r>
+      <w:proofErr w:type="gramEnd"/>
     </w:p>
     <w:p>
       <w:pPr>
@@ -221,8 +252,8 @@
         </w:rPr>
         <w:t>Thomas J. Watson School of Engineering and</w:t>
       </w:r>
-      <w:bookmarkStart w:id="1" w:name="_GoBack1"/>
-      <w:bookmarkEnd w:id="1"/>
+      <w:bookmarkStart w:id="0" w:name="_GoBack1"/>
+      <w:bookmarkEnd w:id="0"/>
       <w:r>
         <w:rPr>
           <w:b w:val="0"/>
@@ -255,7 +286,6 @@
           <w:sz w:val="24"/>
         </w:rPr>
         <w:sectPr>
-          <w:footerReference w:type="default" r:id="rId9"/>
           <w:pgSz w:w="12240" w:h="15840"/>
           <w:pgMar w:top="1440" w:right="1800" w:bottom="1440" w:left="1800" w:header="0" w:footer="0" w:gutter="0"/>
           <w:cols w:space="720"/>
@@ -263,6 +293,8 @@
           <w:docGrid w:linePitch="360" w:charSpace="-2049"/>
         </w:sectPr>
       </w:pPr>
+      <w:bookmarkStart w:id="1" w:name="_GoBack"/>
+      <w:bookmarkEnd w:id="1"/>
       <w:r>
         <w:rPr>
           <w:b w:val="0"/>
@@ -305,8 +337,12 @@
       </w:r>
       <w:r>
         <w:br/>
+      </w:r>
+      <w:proofErr w:type="gramStart"/>
+      <w:r>
         <w:t>Right-click to select Update Field when done editing.]</w:t>
       </w:r>
+      <w:proofErr w:type="gramEnd"/>
     </w:p>
     <w:p>
       <w:pPr>
@@ -3866,8 +3902,12 @@
       </w:r>
       <w:r>
         <w:br/>
+      </w:r>
+      <w:proofErr w:type="gramStart"/>
+      <w:r>
         <w:t>Right-click here to select Update Field when done editing.]</w:t>
       </w:r>
+      <w:proofErr w:type="gramEnd"/>
     </w:p>
     <w:p>
       <w:pPr>
@@ -4276,8 +4316,12 @@
       </w:r>
       <w:r>
         <w:br/>
+      </w:r>
+      <w:proofErr w:type="gramStart"/>
+      <w:r>
         <w:t>Right-click here to select Update Field when done editing.]</w:t>
       </w:r>
+      <w:proofErr w:type="gramEnd"/>
     </w:p>
     <w:p>
       <w:pPr>
@@ -4369,7 +4413,15 @@
         <w:pStyle w:val="Guidance"/>
       </w:pPr>
       <w:r>
-        <w:t xml:space="preserve">WCP: Read these planning document requirements carefully as a team, comparing interpretations. Some sections may not be applicable, some may have very easy answers, and some may use terminology you’ve never heard before. Think about how you’re actually going to do your project, then use this to help form a plan that you can work to for the rest of the academic year. With suitable revisions along the way, subject to Customer and Program Manager approval, of course. </w:t>
+        <w:t xml:space="preserve">WCP: Read these planning document requirements carefully as a team, comparing interpretations. Some sections may not be applicable, some may have very easy answers, and some may use terminology you’ve never heard before. Think about how you’re actually going to do your project, then use this to help form a plan that you can work to for the rest of the academic year. With suitable revisions along the way, subject to Customer and Program Manager </w:t>
+      </w:r>
+      <w:proofErr w:type="gramStart"/>
+      <w:r>
+        <w:t>approval</w:t>
+      </w:r>
+      <w:proofErr w:type="gramEnd"/>
+      <w:r>
+        <w:t xml:space="preserve">, of course. </w:t>
       </w:r>
     </w:p>
     <w:p>
@@ -4377,7 +4429,17 @@
         <w:pStyle w:val="Guidance"/>
       </w:pPr>
       <w:r>
-        <w:t>WCP: All sections of this document are required. If a section is not applicable, that, and explain why it ’s not.</w:t>
+        <w:t xml:space="preserve">WCP: All sections of this document are required. If a section is not applicable, that, and explain why </w:t>
+      </w:r>
+      <w:proofErr w:type="spellStart"/>
+      <w:proofErr w:type="gramStart"/>
+      <w:r>
+        <w:t>it ’s</w:t>
+      </w:r>
+      <w:proofErr w:type="spellEnd"/>
+      <w:proofErr w:type="gramEnd"/>
+      <w:r>
+        <w:t xml:space="preserve"> not.</w:t>
       </w:r>
     </w:p>
     <w:p>
@@ -4435,7 +4497,15 @@
         <w:pStyle w:val="Guidance"/>
       </w:pPr>
       <w:r>
-        <w:t>WCP: No text needed here  – it’s a top-level heading with subsections.</w:t>
+        <w:t xml:space="preserve">WCP: No text needed </w:t>
+      </w:r>
+      <w:proofErr w:type="gramStart"/>
+      <w:r>
+        <w:t>here  –</w:t>
+      </w:r>
+      <w:proofErr w:type="gramEnd"/>
+      <w:r>
+        <w:t xml:space="preserve"> it’s a top-level heading with subsections.</w:t>
       </w:r>
     </w:p>
     <w:p>
@@ -4467,7 +4537,23 @@
         <w:pStyle w:val="Guidance"/>
       </w:pPr>
       <w:r>
-        <w:t>WCP: E.g.,  “This development plan is for the Watson Capstone Project &lt;WCPnn&gt; &lt;Project Name&gt; of &lt;year-year&gt;”.</w:t>
+        <w:t>WCP: E.g.</w:t>
+      </w:r>
+      <w:proofErr w:type="gramStart"/>
+      <w:r>
+        <w:t>,  “</w:t>
+      </w:r>
+      <w:proofErr w:type="gramEnd"/>
+      <w:r>
+        <w:t>This development plan is for the Watson Capstone Project &lt;</w:t>
+      </w:r>
+      <w:proofErr w:type="spellStart"/>
+      <w:r>
+        <w:t>WCPnn</w:t>
+      </w:r>
+      <w:proofErr w:type="spellEnd"/>
+      <w:r>
+        <w:t>&gt; &lt;Project Name&gt; of &lt;year-year&gt;”.</w:t>
       </w:r>
     </w:p>
     <w:p>
@@ -4510,7 +4596,23 @@
     </w:p>
     <w:p>
       <w:r>
-        <w:t>A Gain/Phase Analyzer is an instrument used to plot the frequency response of a network or  amplifier.  The project, sponsored by Professor Kyle Temkin, specifies a small, computer-controlled gain/phase analyzer for use by students and individuals.  It can stimulate and then measure filters, amplifiers and control systems, allowing their behavior to be plotted and analyzed. The device is to be developed as an open-source project, so that students may study its inner workings.</w:t>
+        <w:t xml:space="preserve">A Gain/Phase Analyzer is an instrument used to plot the frequency response of a network </w:t>
+      </w:r>
+      <w:proofErr w:type="gramStart"/>
+      <w:r>
+        <w:t>or  amplifier</w:t>
+      </w:r>
+      <w:proofErr w:type="gramEnd"/>
+      <w:r>
+        <w:t xml:space="preserve">.  The project, sponsored by Professor Kyle </w:t>
+      </w:r>
+      <w:proofErr w:type="spellStart"/>
+      <w:r>
+        <w:t>Temkin</w:t>
+      </w:r>
+      <w:proofErr w:type="spellEnd"/>
+      <w:r>
+        <w:t>, specifies a small, computer-controlled gain/phase analyzer for use by students and individuals.  It can stimulate and then measure filters, amplifiers and control systems, allowing their behavior to be plotted and analyzed. The device is to be developed as an open-source project, so that students may study its inner workings.</w:t>
       </w:r>
     </w:p>
     <w:p/>
@@ -4626,7 +4728,7 @@
       <w:r>
         <w:t xml:space="preserve">WCP52 Gain/Phase Analyzer C Coding Style Guidelines (C-CSG), Rev. 82c2644 of 2014-10-24 or more recent. Accessible: </w:t>
       </w:r>
-      <w:hyperlink r:id="rId10">
+      <w:hyperlink r:id="rId9">
         <w:r>
           <w:rPr>
             <w:rStyle w:val="InternetLink"/>
@@ -4650,7 +4752,7 @@
       <w:r>
         <w:t xml:space="preserve">, Rev. e98737176f1d of 2014-08-31. Accessible: </w:t>
       </w:r>
-      <w:hyperlink r:id="rId11">
+      <w:hyperlink r:id="rId10">
         <w:r>
           <w:rPr>
             <w:rStyle w:val="InternetLink"/>
@@ -4913,7 +5015,7 @@
                     <pic:cNvPicPr/>
                   </pic:nvPicPr>
                   <pic:blipFill>
-                    <a:blip r:embed="rId12" cstate="print">
+                    <a:blip r:embed="rId11" cstate="print">
                       <a:extLst>
                         <a:ext uri="{28A0092B-C50C-407E-A947-70E740481C1C}">
                           <a14:useLocalDpi xmlns:a14="http://schemas.microsoft.com/office/drawing/2010/main" val="0"/>
@@ -4989,9 +5091,14 @@
       </w:pPr>
       <w:bookmarkStart w:id="18" w:name="_Toc402514527"/>
       <w:r>
-        <w:t>System-Level Constrants</w:t>
+        <w:t xml:space="preserve">System-Level </w:t>
+      </w:r>
+      <w:proofErr w:type="spellStart"/>
+      <w:r>
+        <w:t>Constrants</w:t>
       </w:r>
       <w:bookmarkEnd w:id="18"/>
+      <w:proofErr w:type="spellEnd"/>
     </w:p>
     <w:p/>
     <w:p>
@@ -5043,7 +5150,15 @@
         <w:t xml:space="preserve">Output Amplifier </w:t>
       </w:r>
       <w:r>
-        <w:t xml:space="preserve">to provide the stimulus signal to the DUT, at up to 1.25 V RMS and up to 150 MHz. </w:t>
+        <w:t xml:space="preserve">to provide the stimulus signal to the DUT, at up to 1.25 V RMS and up to 150 </w:t>
+      </w:r>
+      <w:proofErr w:type="spellStart"/>
+      <w:r>
+        <w:t>MHz.</w:t>
+      </w:r>
+      <w:proofErr w:type="spellEnd"/>
+      <w:r>
+        <w:t xml:space="preserve"> </w:t>
       </w:r>
       <w:r>
         <w:rPr>
@@ -5170,7 +5285,7 @@
                     <pic:cNvPicPr/>
                   </pic:nvPicPr>
                   <pic:blipFill>
-                    <a:blip r:embed="rId13" cstate="print">
+                    <a:blip r:embed="rId12" cstate="print">
                       <a:extLst>
                         <a:ext uri="{28A0092B-C50C-407E-A947-70E740481C1C}">
                           <a14:useLocalDpi xmlns:a14="http://schemas.microsoft.com/office/drawing/2010/main" val="0"/>
@@ -5424,18 +5539,42 @@
       </w:pPr>
       <w:bookmarkStart w:id="31" w:name="_Toc274925620"/>
       <w:bookmarkStart w:id="32" w:name="_Toc402514534"/>
+      <w:bookmarkStart w:id="33" w:name="_Ref402515317"/>
+      <w:bookmarkStart w:id="34" w:name="_Ref402515325"/>
+      <w:bookmarkStart w:id="35" w:name="_Ref402515490"/>
+      <w:bookmarkStart w:id="36" w:name="_Ref402515510"/>
       <w:bookmarkEnd w:id="31"/>
       <w:r>
         <w:t>System Design</w:t>
       </w:r>
       <w:bookmarkEnd w:id="32"/>
+      <w:bookmarkEnd w:id="33"/>
+      <w:bookmarkEnd w:id="34"/>
+      <w:bookmarkEnd w:id="35"/>
+      <w:bookmarkEnd w:id="36"/>
     </w:p>
     <w:p>
       <w:pPr>
         <w:pStyle w:val="Guidance"/>
       </w:pPr>
       <w:r>
-        <w:t>WCP: Describe how you’ll be doing what was presented to you in the Conceptual Design lecture. Mention any trade studies you’ll be performing, and which techniques you’ll use to do them. Also describe the use of any system-level modeling and analysis tools, e,.g., Matlab, that you will be using.</w:t>
+        <w:t xml:space="preserve">WCP: Describe how you’ll be doing what was presented to you in the Conceptual Design lecture. Mention any trade studies you’ll be performing, and which techniques you’ll use to do them. Also describe the use of any system-level modeling and analysis tools, </w:t>
+      </w:r>
+      <w:proofErr w:type="spellStart"/>
+      <w:r>
+        <w:t>e,.g</w:t>
+      </w:r>
+      <w:proofErr w:type="spellEnd"/>
+      <w:r>
+        <w:t xml:space="preserve">., </w:t>
+      </w:r>
+      <w:proofErr w:type="spellStart"/>
+      <w:r>
+        <w:t>Matlab</w:t>
+      </w:r>
+      <w:proofErr w:type="spellEnd"/>
+      <w:r>
+        <w:t>, that you will be using.</w:t>
       </w:r>
     </w:p>
     <w:p>
@@ -5446,7 +5585,15 @@
     <w:p/>
     <w:p>
       <w:r>
-        <w:t>Modeling and analysis will be performed using SPICE simulation and mathematical software like MATLAB, Octave or Mathematica.</w:t>
+        <w:t xml:space="preserve">Modeling and analysis will be performed using SPICE simulation and mathematical software like MATLAB, Octave or </w:t>
+      </w:r>
+      <w:proofErr w:type="spellStart"/>
+      <w:r>
+        <w:t>Mathematica</w:t>
+      </w:r>
+      <w:proofErr w:type="spellEnd"/>
+      <w:r>
+        <w:t>.</w:t>
       </w:r>
     </w:p>
     <w:p/>
@@ -5458,13 +5605,13 @@
           <w:numId w:val="1"/>
         </w:numPr>
       </w:pPr>
-      <w:bookmarkStart w:id="33" w:name="_Toc274925621"/>
-      <w:bookmarkStart w:id="34" w:name="_Toc402514535"/>
-      <w:bookmarkEnd w:id="33"/>
+      <w:bookmarkStart w:id="37" w:name="_Toc274925621"/>
+      <w:bookmarkStart w:id="38" w:name="_Toc402514535"/>
+      <w:bookmarkEnd w:id="37"/>
       <w:r>
         <w:t>Handling of Critical Requirements</w:t>
       </w:r>
-      <w:bookmarkEnd w:id="34"/>
+      <w:bookmarkEnd w:id="38"/>
     </w:p>
     <w:p>
       <w:pPr>
@@ -5488,14 +5635,14 @@
           <w:numId w:val="1"/>
         </w:numPr>
       </w:pPr>
-      <w:bookmarkStart w:id="35" w:name="_Toc274925622"/>
-      <w:bookmarkStart w:id="36" w:name="_Toc402514536"/>
-      <w:bookmarkEnd w:id="35"/>
+      <w:bookmarkStart w:id="39" w:name="_Toc274925622"/>
+      <w:bookmarkStart w:id="40" w:name="_Toc402514536"/>
+      <w:bookmarkEnd w:id="39"/>
       <w:r>
         <w:lastRenderedPageBreak/>
         <w:t>Hardware Resource Utilization</w:t>
       </w:r>
-      <w:bookmarkEnd w:id="36"/>
+      <w:bookmarkEnd w:id="40"/>
     </w:p>
     <w:p>
       <w:pPr>
@@ -5519,13 +5666,13 @@
           <w:numId w:val="1"/>
         </w:numPr>
       </w:pPr>
-      <w:bookmarkStart w:id="37" w:name="_Toc274925623"/>
-      <w:bookmarkStart w:id="38" w:name="_Toc402514537"/>
-      <w:bookmarkEnd w:id="37"/>
+      <w:bookmarkStart w:id="41" w:name="_Toc274925623"/>
+      <w:bookmarkStart w:id="42" w:name="_Toc402514537"/>
+      <w:bookmarkEnd w:id="41"/>
       <w:r>
         <w:t>Joint Technical and Management Reviews</w:t>
       </w:r>
-      <w:bookmarkEnd w:id="38"/>
+      <w:bookmarkEnd w:id="42"/>
     </w:p>
     <w:p>
       <w:pPr>
@@ -5612,13 +5759,13 @@
           <w:numId w:val="1"/>
         </w:numPr>
       </w:pPr>
-      <w:bookmarkStart w:id="39" w:name="_Toc274925624"/>
-      <w:bookmarkStart w:id="40" w:name="_Toc402514538"/>
-      <w:bookmarkEnd w:id="39"/>
+      <w:bookmarkStart w:id="43" w:name="_Toc274925624"/>
+      <w:bookmarkStart w:id="44" w:name="_Toc402514538"/>
+      <w:bookmarkEnd w:id="43"/>
       <w:r>
         <w:t>Other Development Activities</w:t>
       </w:r>
-      <w:bookmarkEnd w:id="40"/>
+      <w:bookmarkEnd w:id="44"/>
     </w:p>
     <w:p>
       <w:pPr>
@@ -5642,13 +5789,13 @@
           <w:numId w:val="1"/>
         </w:numPr>
       </w:pPr>
-      <w:bookmarkStart w:id="41" w:name="_Toc274925625"/>
-      <w:bookmarkStart w:id="42" w:name="_Toc402514539"/>
-      <w:bookmarkEnd w:id="41"/>
+      <w:bookmarkStart w:id="45" w:name="_Toc274925625"/>
+      <w:bookmarkStart w:id="46" w:name="_Toc402514539"/>
+      <w:bookmarkEnd w:id="45"/>
       <w:r>
         <w:t>Plans for Hardware Development Activities</w:t>
       </w:r>
-      <w:bookmarkEnd w:id="42"/>
+      <w:bookmarkEnd w:id="46"/>
     </w:p>
     <w:p>
       <w:pPr>
@@ -5684,41 +5831,73 @@
           <w:numId w:val="1"/>
         </w:numPr>
       </w:pPr>
-      <w:bookmarkStart w:id="43" w:name="_Toc274925626"/>
-      <w:bookmarkStart w:id="44" w:name="_Toc402514540"/>
-      <w:bookmarkEnd w:id="43"/>
+      <w:bookmarkStart w:id="47" w:name="_Toc274925626"/>
+      <w:bookmarkStart w:id="48" w:name="_Toc402514540"/>
+      <w:bookmarkStart w:id="49" w:name="_Ref402515423"/>
+      <w:bookmarkStart w:id="50" w:name="_Ref402515434"/>
+      <w:bookmarkStart w:id="51" w:name="_Ref402515529"/>
+      <w:bookmarkStart w:id="52" w:name="_Ref402515535"/>
+      <w:bookmarkEnd w:id="47"/>
       <w:r>
         <w:t>Hardware Development Process</w:t>
       </w:r>
-      <w:bookmarkEnd w:id="44"/>
+      <w:bookmarkEnd w:id="48"/>
+      <w:bookmarkEnd w:id="49"/>
+      <w:bookmarkEnd w:id="50"/>
+      <w:bookmarkEnd w:id="51"/>
+      <w:bookmarkEnd w:id="52"/>
     </w:p>
     <w:p>
       <w:pPr>
         <w:pStyle w:val="Guidanceheading3"/>
       </w:pPr>
-      <w:bookmarkStart w:id="45" w:name="_Toc402514541"/>
+      <w:bookmarkStart w:id="53" w:name="_Toc402514541"/>
       <w:r>
         <w:t>Hardware Development Methods</w:t>
       </w:r>
-      <w:bookmarkEnd w:id="45"/>
+      <w:bookmarkEnd w:id="53"/>
     </w:p>
     <w:p>
       <w:pPr>
         <w:pStyle w:val="Guidance"/>
       </w:pPr>
       <w:r>
-        <w:t>WCP:  Describe or reference the hardware development methods to be used. Include descriptions of the manual and automated tools and procedures to be used in support of these methods. Mention any modeling, analysis, and layout tools, e,.g., Matlab, Creo, Visio, Spice, Eagle, that you will be using.</w:t>
+        <w:t xml:space="preserve">WCP:  Describe or reference the hardware development methods to be used. Include descriptions of the manual and automated tools and procedures to be used in support of these methods. Mention any modeling, analysis, and layout tools, </w:t>
+      </w:r>
+      <w:proofErr w:type="spellStart"/>
+      <w:r>
+        <w:t>e,.g</w:t>
+      </w:r>
+      <w:proofErr w:type="spellEnd"/>
+      <w:r>
+        <w:t xml:space="preserve">., </w:t>
+      </w:r>
+      <w:proofErr w:type="spellStart"/>
+      <w:r>
+        <w:t>Matlab</w:t>
+      </w:r>
+      <w:proofErr w:type="spellEnd"/>
+      <w:r>
+        <w:t xml:space="preserve">, </w:t>
+      </w:r>
+      <w:proofErr w:type="spellStart"/>
+      <w:r>
+        <w:t>Creo</w:t>
+      </w:r>
+      <w:proofErr w:type="spellEnd"/>
+      <w:r>
+        <w:t>, Visio, Spice, Eagle, that you will be using.</w:t>
       </w:r>
     </w:p>
     <w:p>
       <w:pPr>
         <w:pStyle w:val="Guidanceheading3"/>
       </w:pPr>
-      <w:bookmarkStart w:id="46" w:name="_Toc402514542"/>
+      <w:bookmarkStart w:id="54" w:name="_Toc402514542"/>
       <w:r>
         <w:t>Standards for Hardware Products</w:t>
       </w:r>
-      <w:bookmarkEnd w:id="46"/>
+      <w:bookmarkEnd w:id="54"/>
     </w:p>
     <w:p>
       <w:pPr>
@@ -5782,18 +5961,26 @@
         <w:pStyle w:val="Guidance"/>
       </w:pPr>
       <w:r>
-        <w:t>WCP: Describe standardizing on Creo or Eagle data files, resistor naming convention, variable names, material restrictions, required safety factor, etc.</w:t>
+        <w:t xml:space="preserve">WCP: Describe standardizing on </w:t>
+      </w:r>
+      <w:proofErr w:type="spellStart"/>
+      <w:r>
+        <w:t>Creo</w:t>
+      </w:r>
+      <w:proofErr w:type="spellEnd"/>
+      <w:r>
+        <w:t xml:space="preserve"> or Eagle data files, resistor naming convention, variable names, material restrictions, required safety factor, etc.</w:t>
       </w:r>
     </w:p>
     <w:p>
       <w:pPr>
         <w:pStyle w:val="Guidanceheading3"/>
       </w:pPr>
-      <w:bookmarkStart w:id="47" w:name="_Toc402514543"/>
+      <w:bookmarkStart w:id="55" w:name="_Toc402514543"/>
       <w:r>
         <w:t>Establishing a Hardware Development Environment</w:t>
       </w:r>
-      <w:bookmarkEnd w:id="47"/>
+      <w:bookmarkEnd w:id="55"/>
     </w:p>
     <w:p>
       <w:pPr>
@@ -5805,7 +5992,31 @@
     </w:p>
     <w:p>
       <w:r>
-        <w:t>Hardware should be designed using LTspice (or equivalent SPICE simulator) for circuit analysis, KiCad for schematic capture and printed circuit board (PCB) layout, and MATLAB, Octave, or Mathematica for any necessary mathematical analysis.</w:t>
+        <w:t xml:space="preserve">Hardware should be designed using </w:t>
+      </w:r>
+      <w:proofErr w:type="spellStart"/>
+      <w:r>
+        <w:t>LTspice</w:t>
+      </w:r>
+      <w:proofErr w:type="spellEnd"/>
+      <w:r>
+        <w:t xml:space="preserve"> (or equivalent SPICE simulator) for circuit analysis, </w:t>
+      </w:r>
+      <w:proofErr w:type="spellStart"/>
+      <w:r>
+        <w:t>KiCad</w:t>
+      </w:r>
+      <w:proofErr w:type="spellEnd"/>
+      <w:r>
+        <w:t xml:space="preserve"> for schematic capture and printed circuit board (PCB) layout, and MATLAB, Octave, or </w:t>
+      </w:r>
+      <w:proofErr w:type="spellStart"/>
+      <w:r>
+        <w:t>Mathematica</w:t>
+      </w:r>
+      <w:proofErr w:type="spellEnd"/>
+      <w:r>
+        <w:t xml:space="preserve"> for any necessary mathematical analysis.</w:t>
       </w:r>
     </w:p>
     <w:p/>
@@ -5835,13 +6046,13 @@
           <w:numId w:val="1"/>
         </w:numPr>
       </w:pPr>
-      <w:bookmarkStart w:id="48" w:name="_Toc274925627"/>
-      <w:bookmarkStart w:id="49" w:name="_Toc402514544"/>
-      <w:bookmarkEnd w:id="48"/>
+      <w:bookmarkStart w:id="56" w:name="_Toc274925627"/>
+      <w:bookmarkStart w:id="57" w:name="_Toc402514544"/>
+      <w:bookmarkEnd w:id="56"/>
       <w:r>
         <w:t>Hardware Requirements Analysis</w:t>
       </w:r>
-      <w:bookmarkEnd w:id="49"/>
+      <w:bookmarkEnd w:id="57"/>
     </w:p>
     <w:p>
       <w:r>
@@ -5863,13 +6074,13 @@
           <w:numId w:val="1"/>
         </w:numPr>
       </w:pPr>
-      <w:bookmarkStart w:id="50" w:name="_Toc274925628"/>
-      <w:bookmarkStart w:id="51" w:name="_Toc402514545"/>
-      <w:bookmarkEnd w:id="50"/>
+      <w:bookmarkStart w:id="58" w:name="_Toc274925628"/>
+      <w:bookmarkStart w:id="59" w:name="_Toc402514545"/>
+      <w:bookmarkEnd w:id="58"/>
       <w:r>
         <w:t>Hardware Design</w:t>
       </w:r>
-      <w:bookmarkEnd w:id="51"/>
+      <w:bookmarkEnd w:id="59"/>
     </w:p>
     <w:p>
       <w:pPr>
@@ -5881,89 +6092,79 @@
     </w:p>
     <w:p>
       <w:r>
-        <w:t xml:space="preserve">The engineering design methods described in Section </w:t>
+        <w:t>The engineering design methods described in Section</w:t>
+      </w:r>
+      <w:r>
+        <w:t xml:space="preserve"> </w:t>
       </w:r>
       <w:r>
         <w:fldChar w:fldCharType="begin"/>
       </w:r>
       <w:r>
-        <w:instrText>REF __RefHeading__1051_1388756725 \w \h</w:instrText>
+        <w:instrText xml:space="preserve"> REF _Ref402515317 \w \h </w:instrText>
       </w:r>
       <w:r>
         <w:fldChar w:fldCharType="separate"/>
       </w:r>
       <w:r>
-        <w:rPr>
-          <w:b/>
-          <w:bCs/>
-        </w:rPr>
-        <w:t>Error! Reference source not found.</w:t>
+        <w:t>4.4</w:t>
       </w:r>
       <w:r>
         <w:fldChar w:fldCharType="end"/>
       </w:r>
       <w:r>
+        <w:t xml:space="preserve">: </w:t>
+      </w:r>
+      <w:r>
+        <w:fldChar w:fldCharType="begin"/>
+      </w:r>
+      <w:r>
+        <w:instrText xml:space="preserve"> REF _Ref402515325 \h </w:instrText>
+      </w:r>
+      <w:r>
+        <w:fldChar w:fldCharType="separate"/>
+      </w:r>
+      <w:r>
+        <w:t>System Design</w:t>
+      </w:r>
+      <w:r>
+        <w:fldChar w:fldCharType="end"/>
+      </w:r>
+      <w:r>
+        <w:t>, and the methods and computer-aided engineering (CAE) tools described in Section</w:t>
+      </w:r>
+      <w:r>
+        <w:t xml:space="preserve"> </w:t>
+      </w:r>
+      <w:r>
+        <w:fldChar w:fldCharType="begin"/>
+      </w:r>
+      <w:r>
+        <w:instrText xml:space="preserve"> REF _Ref402515434 \w \h </w:instrText>
+      </w:r>
+      <w:r>
+        <w:fldChar w:fldCharType="separate"/>
+      </w:r>
+      <w:r>
+        <w:t>5.1</w:t>
+      </w:r>
+      <w:r>
+        <w:fldChar w:fldCharType="end"/>
+      </w:r>
+      <w:r>
         <w:t xml:space="preserve">, </w:t>
       </w:r>
       <w:r>
         <w:fldChar w:fldCharType="begin"/>
       </w:r>
       <w:r>
-        <w:instrText>REF __RefHeading__1051_1388756725 \h</w:instrText>
+        <w:instrText xml:space="preserve"> REF _Ref402515423 \h </w:instrText>
       </w:r>
       <w:r>
         <w:fldChar w:fldCharType="separate"/>
       </w:r>
       <w:r>
-        <w:rPr>
-          <w:b/>
-          <w:bCs/>
-        </w:rPr>
-        <w:t>Error! Reference source not found.</w:t>
-      </w:r>
-      <w:r>
-        <w:fldChar w:fldCharType="end"/>
-      </w:r>
-      <w:r>
-        <w:t xml:space="preserve">, and the methods and computer-aided engineering (CAE) tools described in Section </w:t>
-      </w:r>
-      <w:r>
-        <w:fldChar w:fldCharType="begin"/>
-      </w:r>
-      <w:r>
-        <w:instrText>REF __RefHeading__1053_1388756725 \w \h</w:instrText>
-      </w:r>
-      <w:r>
-        <w:fldChar w:fldCharType="separate"/>
-      </w:r>
-      <w:r>
-        <w:rPr>
-          <w:b/>
-          <w:bCs/>
-        </w:rPr>
-        <w:t>Error! Reference source not found.</w:t>
-      </w:r>
-      <w:r>
-        <w:fldChar w:fldCharType="end"/>
-      </w:r>
-      <w:r>
-        <w:t xml:space="preserve">, </w:t>
-      </w:r>
-      <w:r>
-        <w:fldChar w:fldCharType="begin"/>
-      </w:r>
-      <w:r>
-        <w:instrText>REF __RefHeading__1053_1388756725 \h</w:instrText>
-      </w:r>
-      <w:r>
-        <w:fldChar w:fldCharType="separate"/>
-      </w:r>
-      <w:r>
-        <w:rPr>
-          <w:b/>
-          <w:bCs/>
-        </w:rPr>
-        <w:t>Error! Reference source not found.</w:t>
+        <w:t>Hardware Development Process</w:t>
       </w:r>
       <w:r>
         <w:fldChar w:fldCharType="end"/>
@@ -5981,13 +6182,13 @@
           <w:numId w:val="1"/>
         </w:numPr>
       </w:pPr>
-      <w:bookmarkStart w:id="52" w:name="_Toc274925629"/>
-      <w:bookmarkStart w:id="53" w:name="_Toc402514546"/>
-      <w:bookmarkEnd w:id="52"/>
+      <w:bookmarkStart w:id="60" w:name="_Toc274925629"/>
+      <w:bookmarkStart w:id="61" w:name="_Toc402514546"/>
+      <w:bookmarkEnd w:id="60"/>
       <w:r>
         <w:t>Hardware Implementation and Unit Testing</w:t>
       </w:r>
-      <w:bookmarkEnd w:id="53"/>
+      <w:bookmarkEnd w:id="61"/>
     </w:p>
     <w:p>
       <w:pPr>
@@ -6017,13 +6218,14 @@
           <w:numId w:val="1"/>
         </w:numPr>
       </w:pPr>
-      <w:bookmarkStart w:id="54" w:name="_Toc274925630"/>
-      <w:bookmarkStart w:id="55" w:name="_Toc402514547"/>
-      <w:bookmarkEnd w:id="54"/>
-      <w:r>
+      <w:bookmarkStart w:id="62" w:name="_Toc274925630"/>
+      <w:bookmarkStart w:id="63" w:name="_Toc402514547"/>
+      <w:bookmarkEnd w:id="62"/>
+      <w:r>
+        <w:lastRenderedPageBreak/>
         <w:t>Unit Integration and Testing</w:t>
       </w:r>
-      <w:bookmarkEnd w:id="55"/>
+      <w:bookmarkEnd w:id="63"/>
     </w:p>
     <w:p>
       <w:pPr>
@@ -6047,13 +6249,13 @@
           <w:numId w:val="1"/>
         </w:numPr>
       </w:pPr>
-      <w:bookmarkStart w:id="56" w:name="_Toc274925631"/>
-      <w:bookmarkStart w:id="57" w:name="_Toc402514548"/>
-      <w:bookmarkEnd w:id="56"/>
+      <w:bookmarkStart w:id="64" w:name="_Toc274925631"/>
+      <w:bookmarkStart w:id="65" w:name="_Toc402514548"/>
+      <w:bookmarkEnd w:id="64"/>
       <w:r>
         <w:t>Plans for Software Development Activities</w:t>
       </w:r>
-      <w:bookmarkEnd w:id="57"/>
+      <w:bookmarkEnd w:id="65"/>
     </w:p>
     <w:p>
       <w:pPr>
@@ -6089,23 +6291,23 @@
           <w:numId w:val="1"/>
         </w:numPr>
       </w:pPr>
-      <w:bookmarkStart w:id="58" w:name="_Toc274925632"/>
-      <w:bookmarkStart w:id="59" w:name="_Toc402514549"/>
-      <w:bookmarkEnd w:id="58"/>
+      <w:bookmarkStart w:id="66" w:name="_Toc274925632"/>
+      <w:bookmarkStart w:id="67" w:name="_Toc402514549"/>
+      <w:bookmarkEnd w:id="66"/>
       <w:r>
         <w:t>Software Development Process</w:t>
       </w:r>
-      <w:bookmarkEnd w:id="59"/>
+      <w:bookmarkEnd w:id="67"/>
     </w:p>
     <w:p>
       <w:pPr>
         <w:pStyle w:val="Guidanceheading3"/>
       </w:pPr>
-      <w:bookmarkStart w:id="60" w:name="_Toc402514550"/>
+      <w:bookmarkStart w:id="68" w:name="_Toc402514550"/>
       <w:r>
         <w:t>Software Development Methods</w:t>
       </w:r>
-      <w:bookmarkEnd w:id="60"/>
+      <w:bookmarkEnd w:id="68"/>
     </w:p>
     <w:p>
       <w:pPr>
@@ -6119,11 +6321,11 @@
       <w:pPr>
         <w:pStyle w:val="Guidanceheading3"/>
       </w:pPr>
-      <w:bookmarkStart w:id="61" w:name="_Toc402514551"/>
+      <w:bookmarkStart w:id="69" w:name="_Toc402514551"/>
       <w:r>
         <w:t>Standards for Software Products</w:t>
       </w:r>
-      <w:bookmarkEnd w:id="61"/>
+      <w:bookmarkEnd w:id="69"/>
     </w:p>
     <w:p>
       <w:pPr>
@@ -6216,6 +6418,7 @@
         </w:numPr>
       </w:pPr>
       <w:r>
+        <w:lastRenderedPageBreak/>
         <w:t>Naming conventions for variables, parameters, packages, procedures, files, etc.</w:t>
       </w:r>
     </w:p>
@@ -6229,18 +6432,26 @@
       <w:pPr>
         <w:pStyle w:val="Guidanceheading3"/>
       </w:pPr>
-      <w:bookmarkStart w:id="62" w:name="_Toc402514552"/>
+      <w:bookmarkStart w:id="70" w:name="_Toc402514552"/>
       <w:r>
         <w:t>Establishing a Software Development Environment</w:t>
       </w:r>
-      <w:bookmarkEnd w:id="62"/>
+      <w:bookmarkEnd w:id="70"/>
     </w:p>
     <w:p>
       <w:pPr>
         <w:pStyle w:val="Guidance"/>
       </w:pPr>
       <w:r>
-        <w:t>WCP: Describe software development environment and toolchain, e.g., Eclipse and the GNU Compiler Collection (GCC) (where GNU stands for GNU's Not Unix!).</w:t>
+        <w:t xml:space="preserve">WCP: Describe software development environment and </w:t>
+      </w:r>
+      <w:proofErr w:type="spellStart"/>
+      <w:r>
+        <w:t>toolchain</w:t>
+      </w:r>
+      <w:proofErr w:type="spellEnd"/>
+      <w:r>
+        <w:t>, e.g., Eclipse and the GNU Compiler Collection (GCC) (where GNU stands for GNU's Not Unix!).</w:t>
       </w:r>
     </w:p>
     <w:p>
@@ -6257,13 +6468,13 @@
           <w:numId w:val="1"/>
         </w:numPr>
       </w:pPr>
-      <w:bookmarkStart w:id="63" w:name="_Toc274925633"/>
-      <w:bookmarkStart w:id="64" w:name="_Toc402514553"/>
-      <w:bookmarkEnd w:id="63"/>
+      <w:bookmarkStart w:id="71" w:name="_Toc274925633"/>
+      <w:bookmarkStart w:id="72" w:name="_Toc402514553"/>
+      <w:bookmarkEnd w:id="71"/>
       <w:r>
         <w:t>Software Requirements Analysis</w:t>
       </w:r>
-      <w:bookmarkEnd w:id="64"/>
+      <w:bookmarkEnd w:id="72"/>
     </w:p>
     <w:p>
       <w:pPr>
@@ -6287,13 +6498,13 @@
           <w:numId w:val="1"/>
         </w:numPr>
       </w:pPr>
-      <w:bookmarkStart w:id="65" w:name="_Toc274925634"/>
-      <w:bookmarkStart w:id="66" w:name="_Toc402514554"/>
-      <w:bookmarkEnd w:id="65"/>
+      <w:bookmarkStart w:id="73" w:name="_Toc274925634"/>
+      <w:bookmarkStart w:id="74" w:name="_Toc402514554"/>
+      <w:bookmarkEnd w:id="73"/>
       <w:r>
         <w:t>Software Design</w:t>
       </w:r>
-      <w:bookmarkEnd w:id="66"/>
+      <w:bookmarkEnd w:id="74"/>
     </w:p>
     <w:p>
       <w:pPr>
@@ -6305,89 +6516,79 @@
     </w:p>
     <w:p>
       <w:r>
-        <w:t xml:space="preserve">The engineering design methods described in Section </w:t>
+        <w:t>The engineering design methods described in Section</w:t>
+      </w:r>
+      <w:r>
+        <w:t xml:space="preserve"> </w:t>
       </w:r>
       <w:r>
         <w:fldChar w:fldCharType="begin"/>
       </w:r>
       <w:r>
-        <w:instrText>REF __RefHeading__1051_1388756725 \w \h</w:instrText>
+        <w:instrText xml:space="preserve"> REF _Ref402515490 \w \h </w:instrText>
       </w:r>
       <w:r>
         <w:fldChar w:fldCharType="separate"/>
       </w:r>
       <w:r>
-        <w:rPr>
-          <w:b/>
-          <w:bCs/>
-        </w:rPr>
-        <w:t>Error! Reference source not found.</w:t>
+        <w:t>4.4</w:t>
       </w:r>
       <w:r>
         <w:fldChar w:fldCharType="end"/>
       </w:r>
       <w:r>
-        <w:t xml:space="preserve">, </w:t>
+        <w:t xml:space="preserve">: </w:t>
       </w:r>
       <w:r>
         <w:fldChar w:fldCharType="begin"/>
       </w:r>
       <w:r>
-        <w:instrText>REF __RefHeading__1051_1388756725 \h</w:instrText>
+        <w:instrText xml:space="preserve"> REF _Ref402515510 \h </w:instrText>
       </w:r>
       <w:r>
         <w:fldChar w:fldCharType="separate"/>
       </w:r>
       <w:r>
-        <w:rPr>
-          <w:b/>
-          <w:bCs/>
-        </w:rPr>
-        <w:t>Error! Reference source not found.</w:t>
+        <w:t>System Design</w:t>
       </w:r>
       <w:r>
         <w:fldChar w:fldCharType="end"/>
       </w:r>
       <w:r>
-        <w:t xml:space="preserve">, and the methods and computer-aided engineering (CAE) tools described in Section </w:t>
+        <w:t>, and the methods and computer-aided engineering (CAE) tools described in Section</w:t>
+      </w:r>
+      <w:r>
+        <w:t xml:space="preserve"> </w:t>
       </w:r>
       <w:r>
         <w:fldChar w:fldCharType="begin"/>
       </w:r>
       <w:r>
-        <w:instrText>REF __RefHeading__1058_1388756725 \w \h</w:instrText>
+        <w:instrText xml:space="preserve"> REF _Ref402515529 \w \h </w:instrText>
       </w:r>
       <w:r>
         <w:fldChar w:fldCharType="separate"/>
       </w:r>
       <w:r>
-        <w:rPr>
-          <w:b/>
-          <w:bCs/>
-        </w:rPr>
-        <w:t>Error! Reference source not found.</w:t>
+        <w:t>5.1</w:t>
       </w:r>
       <w:r>
         <w:fldChar w:fldCharType="end"/>
       </w:r>
       <w:r>
-        <w:t xml:space="preserve">, </w:t>
+        <w:t xml:space="preserve">: </w:t>
       </w:r>
       <w:r>
         <w:fldChar w:fldCharType="begin"/>
       </w:r>
       <w:r>
-        <w:instrText>REF __RefHeading__1058_1388756725 \h</w:instrText>
+        <w:instrText xml:space="preserve"> REF _Ref402515535 \h </w:instrText>
       </w:r>
       <w:r>
         <w:fldChar w:fldCharType="separate"/>
       </w:r>
       <w:r>
-        <w:rPr>
-          <w:b/>
-          <w:bCs/>
-        </w:rPr>
-        <w:t>Error! Reference source not found.</w:t>
+        <w:t>Hardware Development Process</w:t>
       </w:r>
       <w:r>
         <w:fldChar w:fldCharType="end"/>
@@ -6405,13 +6606,13 @@
           <w:numId w:val="1"/>
         </w:numPr>
       </w:pPr>
-      <w:bookmarkStart w:id="67" w:name="_Toc274925635"/>
-      <w:bookmarkStart w:id="68" w:name="_Toc402514555"/>
-      <w:bookmarkEnd w:id="67"/>
+      <w:bookmarkStart w:id="75" w:name="_Toc274925635"/>
+      <w:bookmarkStart w:id="76" w:name="_Toc402514555"/>
+      <w:bookmarkEnd w:id="75"/>
       <w:r>
         <w:t>Software Implementation and Unit Testing</w:t>
       </w:r>
-      <w:bookmarkEnd w:id="68"/>
+      <w:bookmarkEnd w:id="76"/>
     </w:p>
     <w:p>
       <w:pPr>
@@ -6435,13 +6636,13 @@
           <w:numId w:val="1"/>
         </w:numPr>
       </w:pPr>
-      <w:bookmarkStart w:id="69" w:name="_Toc274925636"/>
-      <w:bookmarkStart w:id="70" w:name="_Toc402514556"/>
-      <w:bookmarkEnd w:id="69"/>
+      <w:bookmarkStart w:id="77" w:name="_Toc274925636"/>
+      <w:bookmarkStart w:id="78" w:name="_Toc402514556"/>
+      <w:bookmarkEnd w:id="77"/>
       <w:r>
         <w:t>Unit Integration and Testing</w:t>
       </w:r>
-      <w:bookmarkEnd w:id="70"/>
+      <w:bookmarkEnd w:id="78"/>
     </w:p>
     <w:p>
       <w:pPr>
@@ -6465,13 +6666,13 @@
           <w:numId w:val="1"/>
         </w:numPr>
       </w:pPr>
-      <w:bookmarkStart w:id="71" w:name="_Toc274925637"/>
-      <w:bookmarkStart w:id="72" w:name="_Toc402514557"/>
-      <w:bookmarkEnd w:id="71"/>
+      <w:bookmarkStart w:id="79" w:name="_Toc274925637"/>
+      <w:bookmarkStart w:id="80" w:name="_Toc402514557"/>
+      <w:bookmarkEnd w:id="79"/>
       <w:r>
         <w:t>Plans for System Integration and Test Activities</w:t>
       </w:r>
-      <w:bookmarkEnd w:id="72"/>
+      <w:bookmarkEnd w:id="80"/>
     </w:p>
     <w:p>
       <w:pPr>
@@ -6486,7 +6687,6 @@
         <w:pStyle w:val="Guidance"/>
       </w:pPr>
       <w:r>
-        <w:lastRenderedPageBreak/>
         <w:t>WCP: No text needed here  – it’s a top-level heading with subsections.</w:t>
       </w:r>
     </w:p>
@@ -6498,13 +6698,14 @@
           <w:numId w:val="1"/>
         </w:numPr>
       </w:pPr>
-      <w:bookmarkStart w:id="73" w:name="_Toc274925638"/>
-      <w:bookmarkStart w:id="74" w:name="_Toc402514558"/>
-      <w:bookmarkEnd w:id="73"/>
-      <w:r>
+      <w:bookmarkStart w:id="81" w:name="_Toc274925638"/>
+      <w:bookmarkStart w:id="82" w:name="_Toc402514558"/>
+      <w:bookmarkEnd w:id="81"/>
+      <w:r>
+        <w:lastRenderedPageBreak/>
         <w:t>Hardware/Software Integration and Testing</w:t>
       </w:r>
-      <w:bookmarkEnd w:id="74"/>
+      <w:bookmarkEnd w:id="82"/>
     </w:p>
     <w:p>
       <w:pPr>
@@ -6589,7 +6790,15 @@
         <w:pStyle w:val="Guidance"/>
       </w:pPr>
       <w:r>
-        <w:t>WCP: Describe use of a prototype testbed, mock up environment, etc.</w:t>
+        <w:t xml:space="preserve">WCP: Describe use of a prototype </w:t>
+      </w:r>
+      <w:proofErr w:type="spellStart"/>
+      <w:r>
+        <w:t>testbed</w:t>
+      </w:r>
+      <w:proofErr w:type="spellEnd"/>
+      <w:r>
+        <w:t>, mock up environment, etc.</w:t>
       </w:r>
     </w:p>
     <w:p>
@@ -6624,13 +6833,13 @@
           <w:numId w:val="1"/>
         </w:numPr>
       </w:pPr>
-      <w:bookmarkStart w:id="75" w:name="_Toc274925639"/>
-      <w:bookmarkStart w:id="76" w:name="_Toc402514559"/>
-      <w:bookmarkEnd w:id="75"/>
+      <w:bookmarkStart w:id="83" w:name="_Toc274925639"/>
+      <w:bookmarkStart w:id="84" w:name="_Toc402514559"/>
+      <w:bookmarkEnd w:id="83"/>
       <w:r>
         <w:t>System Qualification Testing</w:t>
       </w:r>
-      <w:bookmarkEnd w:id="76"/>
+      <w:bookmarkEnd w:id="84"/>
     </w:p>
     <w:p>
       <w:pPr>
@@ -6642,7 +6851,15 @@
     </w:p>
     <w:p>
       <w:r>
-        <w:t>Detailed test procedures, using the qualification methods in Section 4 of the Project Requirement Specification (PRS), will be created to confirm compliance with each requirement in Section 3 of the PRS.  These test procedures will be documented in a Project Test Plan and Procedures (PTPP). The development team will do a dry run of this system qualification testing prior to requesting a  “run for score” with their Customer representatives and/or quality assurance personnel. The results of this formal test run will then be recorded in an appendix to the Final Project Report. Should there be any test failures, necessitating corrective actions, the subsequent re-tests will again ha ve a dry run, and formal re-test, with those actions and results recorded in the appendix to the Final Project Report.</w:t>
+        <w:t xml:space="preserve">Detailed test procedures, using the qualification methods in Section 4 of the Project Requirement Specification (PRS), will be created to confirm compliance with each requirement in Section 3 of the PRS.  These test procedures will be documented in a Project Test Plan and Procedures (PTPP). The development team will do a dry run of this system qualification testing prior to requesting a  “run for score” with their Customer representatives and/or quality assurance personnel. The results of this formal test run will then be recorded in an appendix to the Final Project Report. Should there be any test failures, necessitating corrective actions, the subsequent re-tests will again ha </w:t>
+      </w:r>
+      <w:proofErr w:type="spellStart"/>
+      <w:r>
+        <w:t>ve</w:t>
+      </w:r>
+      <w:proofErr w:type="spellEnd"/>
+      <w:r>
+        <w:t xml:space="preserve"> a dry run, and formal re-test, with those actions and results recorded in the appendix to the Final Project Report.</w:t>
       </w:r>
     </w:p>
     <w:p/>
@@ -6654,13 +6871,13 @@
           <w:numId w:val="1"/>
         </w:numPr>
       </w:pPr>
-      <w:bookmarkStart w:id="77" w:name="_Toc274925640"/>
-      <w:bookmarkStart w:id="78" w:name="_Toc402514560"/>
-      <w:bookmarkEnd w:id="77"/>
+      <w:bookmarkStart w:id="85" w:name="_Toc274925640"/>
+      <w:bookmarkStart w:id="86" w:name="_Toc402514560"/>
+      <w:bookmarkEnd w:id="85"/>
       <w:r>
         <w:t>Preparing for System Use</w:t>
       </w:r>
-      <w:bookmarkEnd w:id="78"/>
+      <w:bookmarkEnd w:id="86"/>
     </w:p>
     <w:p>
       <w:pPr>
@@ -6691,7 +6908,6 @@
         </w:numPr>
       </w:pPr>
       <w:r>
-        <w:lastRenderedPageBreak/>
         <w:t xml:space="preserve">Preparing the final hardware </w:t>
       </w:r>
     </w:p>
@@ -6704,6 +6920,7 @@
         </w:numPr>
       </w:pPr>
       <w:r>
+        <w:lastRenderedPageBreak/>
         <w:t xml:space="preserve">Preparing user manuals </w:t>
       </w:r>
     </w:p>
@@ -6741,13 +6958,13 @@
           <w:numId w:val="1"/>
         </w:numPr>
       </w:pPr>
-      <w:bookmarkStart w:id="79" w:name="_Toc274925641"/>
-      <w:bookmarkStart w:id="80" w:name="_Toc402514561"/>
-      <w:bookmarkEnd w:id="79"/>
+      <w:bookmarkStart w:id="87" w:name="_Toc274925641"/>
+      <w:bookmarkStart w:id="88" w:name="_Toc402514561"/>
+      <w:bookmarkEnd w:id="87"/>
       <w:r>
         <w:t>Preparing for System Transition</w:t>
       </w:r>
-      <w:bookmarkEnd w:id="80"/>
+      <w:bookmarkEnd w:id="88"/>
     </w:p>
     <w:p>
       <w:pPr>
@@ -6886,13 +7103,13 @@
           <w:numId w:val="1"/>
         </w:numPr>
       </w:pPr>
-      <w:bookmarkStart w:id="81" w:name="_Toc274925642"/>
-      <w:bookmarkStart w:id="82" w:name="_Toc402514562"/>
-      <w:bookmarkEnd w:id="81"/>
+      <w:bookmarkStart w:id="89" w:name="_Toc274925642"/>
+      <w:bookmarkStart w:id="90" w:name="_Toc402514562"/>
+      <w:bookmarkEnd w:id="89"/>
       <w:r>
         <w:t>Configuration Management</w:t>
       </w:r>
-      <w:bookmarkEnd w:id="82"/>
+      <w:bookmarkEnd w:id="90"/>
     </w:p>
     <w:p>
       <w:pPr>
@@ -6904,7 +7121,15 @@
     </w:p>
     <w:p>
       <w:r>
-        <w:t>All design files shall be managed in a revision control system, which should be a Git repository hosted by GitHub.  Team members should check in revisions frequently as changes are made, to maximize the utility of this tool.</w:t>
+        <w:t xml:space="preserve">All design files shall be managed in a revision control system, which should be a Git repository hosted by </w:t>
+      </w:r>
+      <w:proofErr w:type="spellStart"/>
+      <w:r>
+        <w:t>GitHub</w:t>
+      </w:r>
+      <w:proofErr w:type="spellEnd"/>
+      <w:r>
+        <w:t>.  Team members should check in revisions frequently as changes are made, to maximize the utility of this tool.</w:t>
       </w:r>
     </w:p>
     <w:p/>
@@ -6916,13 +7141,13 @@
           <w:numId w:val="1"/>
         </w:numPr>
       </w:pPr>
-      <w:bookmarkStart w:id="83" w:name="_Toc274925643"/>
-      <w:bookmarkStart w:id="84" w:name="_Toc402514563"/>
-      <w:bookmarkEnd w:id="83"/>
+      <w:bookmarkStart w:id="91" w:name="_Toc274925643"/>
+      <w:bookmarkStart w:id="92" w:name="_Toc402514563"/>
+      <w:bookmarkEnd w:id="91"/>
       <w:r>
         <w:t>Product Evaluation</w:t>
       </w:r>
-      <w:bookmarkEnd w:id="84"/>
+      <w:bookmarkEnd w:id="92"/>
     </w:p>
     <w:p>
       <w:pPr>
@@ -6946,13 +7171,13 @@
           <w:numId w:val="1"/>
         </w:numPr>
       </w:pPr>
-      <w:bookmarkStart w:id="85" w:name="_Toc274925644"/>
-      <w:bookmarkStart w:id="86" w:name="_Toc402514564"/>
-      <w:bookmarkEnd w:id="85"/>
+      <w:bookmarkStart w:id="93" w:name="_Toc274925644"/>
+      <w:bookmarkStart w:id="94" w:name="_Toc402514564"/>
+      <w:bookmarkEnd w:id="93"/>
       <w:r>
         <w:t>Quality Assurance</w:t>
       </w:r>
-      <w:bookmarkEnd w:id="86"/>
+      <w:bookmarkEnd w:id="94"/>
     </w:p>
     <w:p>
       <w:pPr>
@@ -6976,13 +7201,13 @@
           <w:numId w:val="1"/>
         </w:numPr>
       </w:pPr>
-      <w:bookmarkStart w:id="87" w:name="_Toc274925645"/>
-      <w:bookmarkStart w:id="88" w:name="_Toc402514565"/>
-      <w:bookmarkEnd w:id="87"/>
+      <w:bookmarkStart w:id="95" w:name="_Toc274925645"/>
+      <w:bookmarkStart w:id="96" w:name="_Toc402514565"/>
+      <w:bookmarkEnd w:id="95"/>
       <w:r>
         <w:t>Corrective Action</w:t>
       </w:r>
-      <w:bookmarkEnd w:id="88"/>
+      <w:bookmarkEnd w:id="96"/>
     </w:p>
     <w:p>
       <w:pPr>
@@ -7006,13 +7231,13 @@
           <w:numId w:val="1"/>
         </w:numPr>
       </w:pPr>
-      <w:bookmarkStart w:id="89" w:name="_Toc274925646"/>
-      <w:bookmarkStart w:id="90" w:name="_Toc402514566"/>
-      <w:bookmarkEnd w:id="89"/>
+      <w:bookmarkStart w:id="97" w:name="_Toc274925646"/>
+      <w:bookmarkStart w:id="98" w:name="_Toc402514566"/>
+      <w:bookmarkEnd w:id="97"/>
       <w:r>
         <w:t>Project Organization and Resources</w:t>
       </w:r>
-      <w:bookmarkEnd w:id="90"/>
+      <w:bookmarkEnd w:id="98"/>
     </w:p>
     <w:p>
       <w:pPr>
@@ -7030,13 +7255,13 @@
           <w:numId w:val="1"/>
         </w:numPr>
       </w:pPr>
-      <w:bookmarkStart w:id="91" w:name="_Toc274925647"/>
-      <w:bookmarkStart w:id="92" w:name="_Toc402514567"/>
-      <w:bookmarkEnd w:id="91"/>
+      <w:bookmarkStart w:id="99" w:name="_Toc274925647"/>
+      <w:bookmarkStart w:id="100" w:name="_Toc402514567"/>
+      <w:bookmarkEnd w:id="99"/>
       <w:r>
         <w:t>Project Organization</w:t>
       </w:r>
-      <w:bookmarkEnd w:id="92"/>
+      <w:bookmarkEnd w:id="100"/>
     </w:p>
     <w:p>
       <w:pPr>
@@ -7156,8 +7381,13 @@
           </w:tcPr>
           <w:p>
             <w:r>
-              <w:t>Christopher Pavlina</w:t>
+              <w:t xml:space="preserve">Christopher </w:t>
             </w:r>
+            <w:proofErr w:type="spellStart"/>
+            <w:r>
+              <w:t>Pavlina</w:t>
+            </w:r>
+            <w:proofErr w:type="spellEnd"/>
           </w:p>
         </w:tc>
         <w:tc>
@@ -7257,9 +7487,11 @@
             </w:tcMar>
           </w:tcPr>
           <w:p>
+            <w:proofErr w:type="spellStart"/>
             <w:r>
               <w:t>CoE</w:t>
             </w:r>
+            <w:proofErr w:type="spellEnd"/>
           </w:p>
         </w:tc>
       </w:tr>
@@ -7279,9 +7511,19 @@
             </w:tcMar>
           </w:tcPr>
           <w:p>
+            <w:proofErr w:type="spellStart"/>
             <w:r>
-              <w:t>Kaidi Xu</w:t>
+              <w:t>Kaidi</w:t>
             </w:r>
+            <w:proofErr w:type="spellEnd"/>
+            <w:r>
+              <w:t xml:space="preserve"> </w:t>
+            </w:r>
+            <w:proofErr w:type="spellStart"/>
+            <w:r>
+              <w:t>Xu</w:t>
+            </w:r>
+            <w:proofErr w:type="spellEnd"/>
           </w:p>
         </w:tc>
         <w:tc>
@@ -7373,9 +7615,11 @@
             </w:tcMar>
           </w:tcPr>
           <w:p>
+            <w:proofErr w:type="spellStart"/>
             <w:r>
               <w:t>CoE</w:t>
             </w:r>
+            <w:proofErr w:type="spellEnd"/>
           </w:p>
         </w:tc>
       </w:tr>
@@ -7396,8 +7640,13 @@
           </w:tcPr>
           <w:p>
             <w:r>
-              <w:t>Prof. Kyle Temkin</w:t>
+              <w:t xml:space="preserve">Prof. Kyle </w:t>
             </w:r>
+            <w:proofErr w:type="spellStart"/>
+            <w:r>
+              <w:t>Temkin</w:t>
+            </w:r>
+            <w:proofErr w:type="spellEnd"/>
           </w:p>
         </w:tc>
         <w:tc>
@@ -7510,13 +7759,13 @@
           <w:numId w:val="1"/>
         </w:numPr>
       </w:pPr>
-      <w:bookmarkStart w:id="93" w:name="_Toc274925648"/>
-      <w:bookmarkStart w:id="94" w:name="_Toc402514568"/>
-      <w:bookmarkEnd w:id="93"/>
+      <w:bookmarkStart w:id="101" w:name="_Toc274925648"/>
+      <w:bookmarkStart w:id="102" w:name="_Toc402514568"/>
+      <w:bookmarkEnd w:id="101"/>
       <w:r>
         <w:t>Project Schedules and Activity Network</w:t>
       </w:r>
-      <w:bookmarkEnd w:id="94"/>
+      <w:bookmarkEnd w:id="102"/>
     </w:p>
     <w:p>
       <w:pPr>
@@ -7591,7 +7840,7 @@
                     <pic:cNvPicPr/>
                   </pic:nvPicPr>
                   <pic:blipFill>
-                    <a:blip r:embed="rId14">
+                    <a:blip r:embed="rId13">
                       <a:extLst>
                         <a:ext uri="{28A0092B-C50C-407E-A947-70E740481C1C}">
                           <a14:useLocalDpi xmlns:a14="http://schemas.microsoft.com/office/drawing/2010/main" val="0"/>
@@ -7622,7 +7871,7 @@
       <w:pPr>
         <w:pStyle w:val="Caption"/>
       </w:pPr>
-      <w:bookmarkStart w:id="95" w:name="_Toc402514576"/>
+      <w:bookmarkStart w:id="103" w:name="_Toc402514576"/>
       <w:r>
         <w:t xml:space="preserve">Figure </w:t>
       </w:r>
@@ -7637,7 +7886,7 @@
       <w:r>
         <w:t>: Top-level Gantt chart, Fall</w:t>
       </w:r>
-      <w:bookmarkEnd w:id="95"/>
+      <w:bookmarkEnd w:id="103"/>
     </w:p>
     <w:p/>
     <w:p>
@@ -7664,7 +7913,7 @@
                     <pic:cNvPicPr/>
                   </pic:nvPicPr>
                   <pic:blipFill>
-                    <a:blip r:embed="rId15">
+                    <a:blip r:embed="rId14">
                       <a:extLst>
                         <a:ext uri="{28A0092B-C50C-407E-A947-70E740481C1C}">
                           <a14:useLocalDpi xmlns:a14="http://schemas.microsoft.com/office/drawing/2010/main" val="0"/>
@@ -7695,7 +7944,7 @@
       <w:pPr>
         <w:pStyle w:val="Caption"/>
       </w:pPr>
-      <w:bookmarkStart w:id="96" w:name="_Toc402514577"/>
+      <w:bookmarkStart w:id="104" w:name="_Toc402514577"/>
       <w:r>
         <w:t xml:space="preserve">Figure </w:t>
       </w:r>
@@ -7710,7 +7959,7 @@
       <w:r>
         <w:t>: Top-level Gantt chart, Spring</w:t>
       </w:r>
-      <w:bookmarkEnd w:id="96"/>
+      <w:bookmarkEnd w:id="104"/>
     </w:p>
     <w:p/>
     <w:p>
@@ -7781,17 +8030,13 @@
         <w:fldChar w:fldCharType="begin"/>
       </w:r>
       <w:r>
-        <w:instrText>REF __RefHeading__2133_731030009 \h</w:instrText>
+        <w:instrText xml:space="preserve"> REF _Ref402515659 \h </w:instrText>
       </w:r>
       <w:r>
         <w:fldChar w:fldCharType="separate"/>
       </w:r>
       <w:r>
-        <w:rPr>
-          <w:b/>
-          <w:bCs/>
-        </w:rPr>
-        <w:t>Error! Reference source not found.</w:t>
+        <w:t>Appendix A  – Detailed Project Schedule</w:t>
       </w:r>
       <w:r>
         <w:fldChar w:fldCharType="end"/>
@@ -7809,13 +8054,13 @@
           <w:numId w:val="1"/>
         </w:numPr>
       </w:pPr>
-      <w:bookmarkStart w:id="97" w:name="_Toc274925649"/>
-      <w:bookmarkStart w:id="98" w:name="_Toc402514569"/>
-      <w:bookmarkEnd w:id="97"/>
+      <w:bookmarkStart w:id="105" w:name="_Toc274925649"/>
+      <w:bookmarkStart w:id="106" w:name="_Toc402514569"/>
+      <w:bookmarkEnd w:id="105"/>
       <w:r>
         <w:t>Project Finances</w:t>
       </w:r>
-      <w:bookmarkEnd w:id="98"/>
+      <w:bookmarkEnd w:id="106"/>
     </w:p>
     <w:p>
       <w:pPr>
@@ -7956,7 +8201,25 @@
                 <w:bCs/>
                 <w:sz w:val="20"/>
               </w:rPr>
-              <w:t>Estimate to Compl.</w:t>
+              <w:t xml:space="preserve">Estimate to </w:t>
+            </w:r>
+            <w:proofErr w:type="spellStart"/>
+            <w:r>
+              <w:rPr>
+                <w:b/>
+                <w:bCs/>
+                <w:sz w:val="20"/>
+              </w:rPr>
+              <w:t>Compl</w:t>
+            </w:r>
+            <w:proofErr w:type="spellEnd"/>
+            <w:r>
+              <w:rPr>
+                <w:b/>
+                <w:bCs/>
+                <w:sz w:val="20"/>
+              </w:rPr>
+              <w:t>.</w:t>
             </w:r>
           </w:p>
         </w:tc>
@@ -7989,7 +8252,25 @@
                 <w:bCs/>
                 <w:sz w:val="20"/>
               </w:rPr>
-              <w:t>Estimate at Compl.</w:t>
+              <w:t xml:space="preserve">Estimate at </w:t>
+            </w:r>
+            <w:proofErr w:type="spellStart"/>
+            <w:r>
+              <w:rPr>
+                <w:b/>
+                <w:bCs/>
+                <w:sz w:val="20"/>
+              </w:rPr>
+              <w:t>Compl</w:t>
+            </w:r>
+            <w:proofErr w:type="spellEnd"/>
+            <w:r>
+              <w:rPr>
+                <w:b/>
+                <w:bCs/>
+                <w:sz w:val="20"/>
+              </w:rPr>
+              <w:t>.</w:t>
             </w:r>
           </w:p>
         </w:tc>
@@ -8914,7 +9195,7 @@
       <w:pPr>
         <w:pStyle w:val="Table"/>
       </w:pPr>
-      <w:bookmarkStart w:id="99" w:name="_Toc402514580"/>
+      <w:bookmarkStart w:id="107" w:name="_Toc402514580"/>
       <w:r>
         <w:t xml:space="preserve">Table </w:t>
       </w:r>
@@ -8939,7 +9220,7 @@
       <w:r>
         <w:t>: Project Finance Estimation</w:t>
       </w:r>
-      <w:bookmarkEnd w:id="99"/>
+      <w:bookmarkEnd w:id="107"/>
     </w:p>
     <w:p/>
     <w:p>
@@ -8965,13 +9246,13 @@
           <w:numId w:val="1"/>
         </w:numPr>
       </w:pPr>
-      <w:bookmarkStart w:id="100" w:name="_Toc274925650"/>
-      <w:bookmarkStart w:id="101" w:name="_Toc402514570"/>
-      <w:bookmarkEnd w:id="100"/>
+      <w:bookmarkStart w:id="108" w:name="_Toc274925650"/>
+      <w:bookmarkStart w:id="109" w:name="_Toc402514570"/>
+      <w:bookmarkEnd w:id="108"/>
       <w:r>
         <w:t>Project Resources</w:t>
       </w:r>
-      <w:bookmarkEnd w:id="101"/>
+      <w:bookmarkEnd w:id="109"/>
     </w:p>
     <w:p>
       <w:pPr>
@@ -9123,8 +9404,8 @@
       </w:r>
     </w:p>
     <w:p>
-      <w:bookmarkStart w:id="102" w:name="_Toc274925651"/>
-      <w:bookmarkEnd w:id="102"/>
+      <w:bookmarkStart w:id="110" w:name="_Toc274925651"/>
+      <w:bookmarkEnd w:id="110"/>
       <w:r>
         <w:lastRenderedPageBreak/>
         <w:t>Everything that needs to be purchased can be afforded within the WCP budget and reimbursed.  All parts will be ordered by the end of the fall semester and will be available for use and testing before the beginning of the spring semester.</w:t>
@@ -9144,7 +9425,15 @@
         <w:pStyle w:val="Guidance"/>
       </w:pPr>
       <w:r>
-        <w:t>WCP: No text needed here  – it’s a top-level heading with subsections.</w:t>
+        <w:t xml:space="preserve">WCP: No text needed </w:t>
+      </w:r>
+      <w:proofErr w:type="gramStart"/>
+      <w:r>
+        <w:t>here  –</w:t>
+      </w:r>
+      <w:proofErr w:type="gramEnd"/>
+      <w:r>
+        <w:t xml:space="preserve"> it’s a top-level heading with subsections.</w:t>
       </w:r>
     </w:p>
     <w:p>
@@ -9155,13 +9444,13 @@
           <w:numId w:val="1"/>
         </w:numPr>
       </w:pPr>
-      <w:bookmarkStart w:id="103" w:name="_Toc274925652"/>
-      <w:bookmarkStart w:id="104" w:name="_Toc402514571"/>
-      <w:bookmarkEnd w:id="103"/>
+      <w:bookmarkStart w:id="111" w:name="_Toc274925652"/>
+      <w:bookmarkStart w:id="112" w:name="_Toc402514571"/>
+      <w:bookmarkEnd w:id="111"/>
       <w:r>
         <w:t>Acronyms and Abbreviations</w:t>
       </w:r>
-      <w:bookmarkEnd w:id="104"/>
+      <w:bookmarkEnd w:id="112"/>
     </w:p>
     <w:p>
       <w:pPr>
@@ -9233,7 +9522,15 @@
       </w:r>
       <w:r>
         <w:tab/>
-        <w:t>Device Under Test</w:t>
+        <w:t xml:space="preserve">Device </w:t>
+      </w:r>
+      <w:proofErr w:type="gramStart"/>
+      <w:r>
+        <w:t>Under</w:t>
+      </w:r>
+      <w:proofErr w:type="gramEnd"/>
+      <w:r>
+        <w:t xml:space="preserve"> Test</w:t>
       </w:r>
     </w:p>
     <w:p>
@@ -9405,9 +9702,9 @@
           <w:numId w:val="1"/>
         </w:numPr>
       </w:pPr>
-      <w:bookmarkStart w:id="105" w:name="_Toc274925653"/>
-      <w:bookmarkStart w:id="106" w:name="_Toc402514572"/>
-      <w:bookmarkEnd w:id="105"/>
+      <w:bookmarkStart w:id="113" w:name="_Toc274925653"/>
+      <w:bookmarkStart w:id="114" w:name="_Toc402514572"/>
+      <w:bookmarkEnd w:id="113"/>
       <w:r>
         <w:t>Appendi</w:t>
       </w:r>
@@ -9417,27 +9714,47 @@
       <w:r>
         <w:t>es</w:t>
       </w:r>
-      <w:bookmarkEnd w:id="106"/>
+      <w:bookmarkEnd w:id="114"/>
     </w:p>
     <w:p>
       <w:pPr>
         <w:pStyle w:val="Guidance"/>
       </w:pPr>
       <w:r>
-        <w:t>WCP: Appendixes may be used to provide information published separately for convenience in document maintenance (e.g., charts, classified data). As applicable, each appendix shall be referenced in the main body of the document where the data would normally have been provided. Appendixes may be bound as separate documents for ease in handling. Appendixes shall be lettered alphabetically (A, B, etc.). Appendices may have their page numbers preceded by the appendix letter and a dash (e.g, A-).</w:t>
+        <w:t>WCP: Appendixes may be used to provide information published separately for convenience in document maintenance (e.g., charts, classified data). As applicable, each appendix shall be referenced in the main body of the document where the data would normally have been provided. Appendixes may be bound as separate documents for ease in handling. Appendixes shall be lettered alphabetically (A, B, etc.). Appendices may have their page numbers preceded by the appendix letter and a dash (</w:t>
+      </w:r>
+      <w:proofErr w:type="spellStart"/>
+      <w:r>
+        <w:t>e.g</w:t>
+      </w:r>
+      <w:proofErr w:type="spellEnd"/>
+      <w:r>
+        <w:t>, A-).</w:t>
       </w:r>
     </w:p>
     <w:p>
       <w:pPr>
         <w:pStyle w:val="AppendixHeading1"/>
-      </w:pPr>
-      <w:bookmarkStart w:id="107" w:name="_Toc274925654"/>
-      <w:bookmarkStart w:id="108" w:name="_Toc402514573"/>
-      <w:bookmarkEnd w:id="107"/>
-      <w:r>
-        <w:t>Appendix A  – Detailed Project Schedule</w:t>
-      </w:r>
-      <w:bookmarkEnd w:id="108"/>
+        <w:numPr>
+          <w:ilvl w:val="1"/>
+          <w:numId w:val="1"/>
+        </w:numPr>
+      </w:pPr>
+      <w:bookmarkStart w:id="115" w:name="_Toc274925654"/>
+      <w:bookmarkStart w:id="116" w:name="_Toc402514573"/>
+      <w:bookmarkStart w:id="117" w:name="_Ref402515659"/>
+      <w:bookmarkEnd w:id="115"/>
+      <w:r>
+        <w:t xml:space="preserve">Appendix A  – </w:t>
+      </w:r>
+      <w:r>
+        <w:t>D</w:t>
+      </w:r>
+      <w:r>
+        <w:t>etailed Project Schedule</w:t>
+      </w:r>
+      <w:bookmarkEnd w:id="116"/>
+      <w:bookmarkEnd w:id="117"/>
     </w:p>
     <w:p/>
     <w:p>
@@ -9465,7 +9782,7 @@
                     <pic:cNvPicPr/>
                   </pic:nvPicPr>
                   <pic:blipFill>
-                    <a:blip r:embed="rId16" cstate="print">
+                    <a:blip r:embed="rId15" cstate="print">
                       <a:extLst>
                         <a:ext uri="{28A0092B-C50C-407E-A947-70E740481C1C}">
                           <a14:useLocalDpi xmlns:a14="http://schemas.microsoft.com/office/drawing/2010/main" val="0"/>
@@ -9496,8 +9813,8 @@
       <w:pPr>
         <w:pStyle w:val="Caption"/>
       </w:pPr>
-      <w:bookmarkStart w:id="109" w:name="_Ref402514020"/>
-      <w:bookmarkStart w:id="110" w:name="_Toc402514578"/>
+      <w:bookmarkStart w:id="118" w:name="_Ref402514020"/>
+      <w:bookmarkStart w:id="119" w:name="_Toc402514578"/>
       <w:r>
         <w:t xml:space="preserve">Figure </w:t>
       </w:r>
@@ -9512,13 +9829,13 @@
       <w:r>
         <w:t xml:space="preserve">: </w:t>
       </w:r>
-      <w:bookmarkStart w:id="111" w:name="_Ref402514008"/>
+      <w:bookmarkStart w:id="120" w:name="_Ref402514008"/>
       <w:r>
         <w:t>Detailed Fall Schedule</w:t>
       </w:r>
-      <w:bookmarkEnd w:id="109"/>
-      <w:bookmarkEnd w:id="110"/>
-      <w:bookmarkEnd w:id="111"/>
+      <w:bookmarkEnd w:id="118"/>
+      <w:bookmarkEnd w:id="119"/>
+      <w:bookmarkEnd w:id="120"/>
     </w:p>
     <w:p/>
     <w:p>
@@ -9545,7 +9862,7 @@
                     <pic:cNvPicPr/>
                   </pic:nvPicPr>
                   <pic:blipFill>
-                    <a:blip r:embed="rId17">
+                    <a:blip r:embed="rId16">
                       <a:extLst>
                         <a:ext uri="{28A0092B-C50C-407E-A947-70E740481C1C}">
                           <a14:useLocalDpi xmlns:a14="http://schemas.microsoft.com/office/drawing/2010/main" val="0"/>
@@ -9576,8 +9893,8 @@
       <w:pPr>
         <w:pStyle w:val="Caption"/>
       </w:pPr>
-      <w:bookmarkStart w:id="112" w:name="_Ref402514030"/>
-      <w:bookmarkStart w:id="113" w:name="_Toc402514579"/>
+      <w:bookmarkStart w:id="121" w:name="_Ref402514030"/>
+      <w:bookmarkStart w:id="122" w:name="_Toc402514579"/>
       <w:r>
         <w:t xml:space="preserve">Figure </w:t>
       </w:r>
@@ -9592,14 +9909,14 @@
       <w:r>
         <w:t>: Detailed Spring Schedule</w:t>
       </w:r>
-      <w:bookmarkEnd w:id="112"/>
-      <w:bookmarkEnd w:id="113"/>
+      <w:bookmarkEnd w:id="121"/>
+      <w:bookmarkEnd w:id="122"/>
     </w:p>
     <w:p/>
     <w:p/>
     <w:p/>
     <w:sectPr>
-      <w:footerReference w:type="default" r:id="rId18"/>
+      <w:footerReference w:type="default" r:id="rId17"/>
       <w:pgSz w:w="12240" w:h="15840"/>
       <w:pgMar w:top="1440" w:right="1800" w:bottom="1440" w:left="1800" w:header="0" w:footer="0" w:gutter="0"/>
       <w:cols w:space="720"/>
@@ -9630,21 +9947,6 @@
 </file>
 
 <file path=word/footer1.xml><?xml version="1.0" encoding="utf-8"?>
-<w:ftr xmlns:wpc="http://schemas.microsoft.com/office/word/2010/wordprocessingCanvas" xmlns:mc="http://schemas.openxmlformats.org/markup-compatibility/2006" xmlns:o="urn:schemas-microsoft-com:office:office" xmlns:r="http://schemas.openxmlformats.org/officeDocument/2006/relationships" xmlns:m="http://schemas.openxmlformats.org/officeDocument/2006/math" xmlns:v="urn:schemas-microsoft-com:vml" xmlns:wp14="http://schemas.microsoft.com/office/word/2010/wordprocessingDrawing" xmlns:wp="http://schemas.openxmlformats.org/drawingml/2006/wordprocessingDrawing" xmlns:w10="urn:schemas-microsoft-com:office:word" xmlns:w="http://schemas.openxmlformats.org/wordprocessingml/2006/main" xmlns:w14="http://schemas.microsoft.com/office/word/2010/wordml" xmlns:wpg="http://schemas.microsoft.com/office/word/2010/wordprocessingGroup" xmlns:wpi="http://schemas.microsoft.com/office/word/2010/wordprocessingInk" xmlns:wne="http://schemas.microsoft.com/office/word/2006/wordml" xmlns:wps="http://schemas.microsoft.com/office/word/2010/wordprocessingShape" mc:Ignorable="w14 wp14">
-  <w:p>
-    <w:pPr>
-      <w:pStyle w:val="Footer"/>
-    </w:pPr>
-  </w:p>
-  <w:p>
-    <w:pPr>
-      <w:pStyle w:val="Footer"/>
-    </w:pPr>
-  </w:p>
-</w:ftr>
-</file>
-
-<file path=word/footer2.xml><?xml version="1.0" encoding="utf-8"?>
 <w:ftr xmlns:wpc="http://schemas.microsoft.com/office/word/2010/wordprocessingCanvas" xmlns:mc="http://schemas.openxmlformats.org/markup-compatibility/2006" xmlns:o="urn:schemas-microsoft-com:office:office" xmlns:r="http://schemas.openxmlformats.org/officeDocument/2006/relationships" xmlns:m="http://schemas.openxmlformats.org/officeDocument/2006/math" xmlns:v="urn:schemas-microsoft-com:vml" xmlns:wp14="http://schemas.microsoft.com/office/word/2010/wordprocessingDrawing" xmlns:wp="http://schemas.openxmlformats.org/drawingml/2006/wordprocessingDrawing" xmlns:w10="urn:schemas-microsoft-com:office:word" xmlns:w="http://schemas.openxmlformats.org/wordprocessingml/2006/main" xmlns:w14="http://schemas.microsoft.com/office/word/2010/wordml" xmlns:wpg="http://schemas.microsoft.com/office/word/2010/wordprocessingGroup" xmlns:wpi="http://schemas.microsoft.com/office/word/2010/wordprocessingInk" xmlns:wne="http://schemas.microsoft.com/office/word/2006/wordml" xmlns:wps="http://schemas.microsoft.com/office/word/2010/wordprocessingShape" mc:Ignorable="w14 wp14">
   <w:p>
     <w:pPr>
@@ -9664,7 +9966,7 @@
       <w:rPr>
         <w:noProof/>
       </w:rPr>
-      <w:t>19</w:t>
+      <w:t>3</w:t>
     </w:r>
     <w:r>
       <w:rPr>
@@ -13211,7 +13513,7 @@
 </file>
 
 <file path=customXml/itemProps1.xml><?xml version="1.0" encoding="utf-8"?>
-<ds:datastoreItem xmlns:ds="http://schemas.openxmlformats.org/officeDocument/2006/customXml" ds:itemID="{F0580A30-5126-483B-9BE2-BF470CF7E276}">
+<ds:datastoreItem xmlns:ds="http://schemas.openxmlformats.org/officeDocument/2006/customXml" ds:itemID="{3E5E9FCC-4A7A-4C0E-A88F-FABEDF1047F6}">
   <ds:schemaRefs>
     <ds:schemaRef ds:uri="http://schemas.openxmlformats.org/officeDocument/2006/bibliography"/>
   </ds:schemaRefs>

</xml_diff>